<commit_message>
Created Search By Eye Color Functionality
</commit_message>
<xml_diff>
--- a/MostWanted_UserStories.docx
+++ b/MostWanted_UserStories.docx
@@ -1,25 +1,16 @@
 
 <file path=word/document.xml><?xml version="1.0" encoding="utf-8"?>
-<w:document xmlns:wpc="http://schemas.microsoft.com/office/word/2010/wordprocessingCanvas" xmlns:cx="http://schemas.microsoft.com/office/drawing/2014/chartex" xmlns:cx1="http://schemas.microsoft.com/office/drawing/2015/9/8/chartex" xmlns:cx2="http://schemas.microsoft.com/office/drawing/2015/10/21/chartex" xmlns:cx3="http://schemas.microsoft.com/office/drawing/2016/5/9/chartex" xmlns:cx4="http://schemas.microsoft.com/office/drawing/2016/5/10/chartex" xmlns:cx5="http://schemas.microsoft.com/office/drawing/2016/5/11/chartex" xmlns:cx6="http://schemas.microsoft.com/office/drawing/2016/5/12/chartex" xmlns:cx7="http://schemas.microsoft.com/office/drawing/2016/5/13/chartex" xmlns:cx8="http://schemas.microsoft.com/office/drawing/2016/5/14/chartex" xmlns:mc="http://schemas.openxmlformats.org/markup-compatibility/2006" xmlns:aink="http://schemas.microsoft.com/office/drawing/2016/ink" xmlns:am3d="http://schemas.microsoft.com/office/drawing/2017/model3d" xmlns:o="urn:schemas-microsoft-com:office:office" xmlns:r="http://schemas.openxmlformats.org/officeDocument/2006/relationships" xmlns:m="http://schemas.openxmlformats.org/officeDocument/2006/math" xmlns:v="urn:schemas-microsoft-com:vml" xmlns:wp14="http://schemas.microsoft.com/office/word/2010/wordprocessingDrawing" xmlns:wp="http://schemas.openxmlformats.org/drawingml/2006/wordprocessingDrawing" xmlns:w10="urn:schemas-microsoft-com:office:word" xmlns:w="http://schemas.openxmlformats.org/wordprocessingml/2006/main" xmlns:w14="http://schemas.microsoft.com/office/word/2010/wordml" xmlns:w15="http://schemas.microsoft.com/office/word/2012/wordml" xmlns:w16cid="http://schemas.microsoft.com/office/word/2016/wordml/cid" xmlns:w16se="http://schemas.microsoft.com/office/word/2015/wordml/symex" xmlns:wpg="http://schemas.microsoft.com/office/word/2010/wordprocessingGroup" xmlns:wpi="http://schemas.microsoft.com/office/word/2010/wordprocessingInk" xmlns:wne="http://schemas.microsoft.com/office/word/2006/wordml" xmlns:wps="http://schemas.microsoft.com/office/word/2010/wordprocessingShape" mc:Ignorable="w14 w15 w16se w16cid wp14">
+<w:document xmlns:wpc="http://schemas.microsoft.com/office/word/2010/wordprocessingCanvas" xmlns:cx="http://schemas.microsoft.com/office/drawing/2014/chartex" xmlns:cx1="http://schemas.microsoft.com/office/drawing/2015/9/8/chartex" xmlns:cx2="http://schemas.microsoft.com/office/drawing/2015/10/21/chartex" xmlns:cx3="http://schemas.microsoft.com/office/drawing/2016/5/9/chartex" xmlns:cx4="http://schemas.microsoft.com/office/drawing/2016/5/10/chartex" xmlns:cx5="http://schemas.microsoft.com/office/drawing/2016/5/11/chartex" xmlns:cx6="http://schemas.microsoft.com/office/drawing/2016/5/12/chartex" xmlns:cx7="http://schemas.microsoft.com/office/drawing/2016/5/13/chartex" xmlns:cx8="http://schemas.microsoft.com/office/drawing/2016/5/14/chartex" xmlns:mc="http://schemas.openxmlformats.org/markup-compatibility/2006" xmlns:aink="http://schemas.microsoft.com/office/drawing/2016/ink" xmlns:am3d="http://schemas.microsoft.com/office/drawing/2017/model3d" xmlns:o="urn:schemas-microsoft-com:office:office" xmlns:r="http://schemas.openxmlformats.org/officeDocument/2006/relationships" xmlns:m="http://schemas.openxmlformats.org/officeDocument/2006/math" xmlns:v="urn:schemas-microsoft-com:vml" xmlns:wp14="http://schemas.microsoft.com/office/word/2010/wordprocessingDrawing" xmlns:wp="http://schemas.openxmlformats.org/drawingml/2006/wordprocessingDrawing" xmlns:w10="urn:schemas-microsoft-com:office:word" xmlns:w="http://schemas.openxmlformats.org/wordprocessingml/2006/main" xmlns:w14="http://schemas.microsoft.com/office/word/2010/wordml" xmlns:w15="http://schemas.microsoft.com/office/word/2012/wordml" xmlns:w16cex="http://schemas.microsoft.com/office/word/2018/wordml/cex" xmlns:w16cid="http://schemas.microsoft.com/office/word/2016/wordml/cid" xmlns:w16="http://schemas.microsoft.com/office/word/2018/wordml" xmlns:w16sdtdh="http://schemas.microsoft.com/office/word/2020/wordml/sdtdatahash" xmlns:w16se="http://schemas.microsoft.com/office/word/2015/wordml/symex" xmlns:wpg="http://schemas.microsoft.com/office/word/2010/wordprocessingGroup" xmlns:wpi="http://schemas.microsoft.com/office/word/2010/wordprocessingInk" xmlns:wne="http://schemas.microsoft.com/office/word/2006/wordml" xmlns:wps="http://schemas.microsoft.com/office/word/2010/wordprocessingShape" mc:Ignorable="w14 w15 w16se w16cid w16 w16cex w16sdtdh wp14">
   <w:body>
     <w:p>
       <w:pPr>
         <w:pStyle w:val="Heading1"/>
-        <w:bidi w:val="0"/>
-        <w:spacing w:before="240" w:beforeAutospacing="off" w:after="0" w:afterAutospacing="off" w:line="276" w:lineRule="auto"/>
-        <w:ind w:left="0" w:right="0"/>
-        <w:jc w:val="center"/>
-        <w:rPr>
-          <w:rFonts w:ascii="Calibri" w:hAnsi="Calibri" w:eastAsia="Calibri" w:cs="Calibri"/>
-          <w:b w:val="0"/>
-          <w:bCs w:val="0"/>
-          <w:color w:val="2F5496" w:themeColor="accent1" w:themeTint="FF" w:themeShade="BF"/>
-          <w:sz w:val="32"/>
-          <w:szCs w:val="32"/>
-        </w:rPr>
-      </w:pPr>
-      <w:r>
-        <w:rPr/>
+        <w:spacing w:line="276" w:lineRule="auto"/>
+        <w:rPr>
+          <w:rFonts w:ascii="Calibri" w:eastAsia="Calibri" w:hAnsi="Calibri" w:cs="Calibri"/>
+        </w:rPr>
+      </w:pPr>
+      <w:r>
         <w:t>MOST WANTED</w:t>
       </w:r>
     </w:p>
@@ -27,8 +18,8 @@
       <w:pPr>
         <w:spacing w:line="276" w:lineRule="auto"/>
         <w:rPr>
-          <w:b w:val="1"/>
-          <w:bCs w:val="1"/>
+          <w:b/>
+          <w:bCs/>
         </w:rPr>
       </w:pPr>
     </w:p>
@@ -38,38 +29,28 @@
         <w:spacing w:line="276" w:lineRule="auto"/>
       </w:pPr>
       <w:r>
-        <w:rPr/>
         <w:t xml:space="preserve">Learning </w:t>
       </w:r>
       <w:r>
-        <w:rPr/>
         <w:t>O</w:t>
       </w:r>
       <w:r>
-        <w:rPr/>
         <w:t>bjective</w:t>
       </w:r>
     </w:p>
     <w:p>
       <w:pPr>
-        <w:pStyle w:val="Normal"/>
-        <w:bidi w:val="0"/>
-        <w:spacing w:before="0" w:beforeAutospacing="off" w:after="160" w:afterAutospacing="off" w:line="276" w:lineRule="auto"/>
-        <w:ind w:left="0" w:right="0"/>
-        <w:jc w:val="left"/>
-      </w:pPr>
-      <w:r>
-        <w:rPr/>
+        <w:spacing w:line="276" w:lineRule="auto"/>
+      </w:pPr>
+      <w:r>
         <w:t xml:space="preserve">Utilize more advanced JavaScript features like higher order array methods, callback functions, objects, and recursion to create a more complex JavaScript application that manipulates the given data set </w:t>
       </w:r>
       <w:r>
-        <w:rPr/>
         <w:t>to create a person search experience.</w:t>
       </w:r>
     </w:p>
     <w:p>
       <w:pPr>
-        <w:pStyle w:val="Normal"/>
         <w:spacing w:line="276" w:lineRule="auto"/>
       </w:pPr>
     </w:p>
@@ -78,57 +59,39 @@
         <w:pStyle w:val="Heading2"/>
         <w:spacing w:line="276" w:lineRule="auto"/>
         <w:rPr>
-          <w:rFonts w:ascii="Calibri" w:hAnsi="Calibri" w:eastAsia="Calibri" w:cs="Calibri"/>
-          <w:color w:val="2F5496" w:themeColor="accent1" w:themeTint="FF" w:themeShade="BF"/>
+          <w:rFonts w:ascii="Calibri" w:eastAsia="Calibri" w:hAnsi="Calibri" w:cs="Calibri"/>
           <w:sz w:val="26"/>
           <w:szCs w:val="26"/>
         </w:rPr>
       </w:pPr>
       <w:r>
-        <w:rPr/>
         <w:t>Technologie</w:t>
       </w:r>
       <w:r>
-        <w:rPr/>
         <w:t>s</w:t>
       </w:r>
     </w:p>
     <w:p>
       <w:pPr>
-        <w:pStyle w:val="Normal"/>
-        <w:bidi w:val="0"/>
-        <w:spacing w:before="0" w:beforeAutospacing="off" w:after="160" w:afterAutospacing="off" w:line="276" w:lineRule="auto"/>
-        <w:ind w:left="0" w:right="0"/>
-        <w:jc w:val="left"/>
-        <w:rPr>
-          <w:rFonts w:ascii="Calibri" w:hAnsi="Calibri" w:eastAsia="Calibri" w:cs="Calibri"/>
-          <w:b w:val="0"/>
-          <w:bCs w:val="0"/>
-          <w:sz w:val="24"/>
-          <w:szCs w:val="24"/>
-        </w:rPr>
-      </w:pPr>
-      <w:r>
-        <w:rPr/>
+        <w:spacing w:line="276" w:lineRule="auto"/>
+        <w:rPr>
+          <w:rFonts w:ascii="Calibri" w:eastAsia="Calibri" w:hAnsi="Calibri"/>
+        </w:rPr>
+      </w:pPr>
+      <w:r>
         <w:t>JavaScript</w:t>
       </w:r>
     </w:p>
     <w:p>
       <w:pPr>
-        <w:pStyle w:val="Normal"/>
         <w:spacing w:line="276" w:lineRule="auto"/>
         <w:rPr>
-          <w:rFonts w:ascii="Calibri" w:hAnsi="Calibri" w:eastAsia="Calibri" w:cs="Calibri"/>
-          <w:b w:val="0"/>
-          <w:bCs w:val="0"/>
-          <w:sz w:val="24"/>
-          <w:szCs w:val="24"/>
-        </w:rPr>
-      </w:pPr>
-    </w:p>
-    <w:p>
-      <w:pPr>
-        <w:pStyle w:val="Normal"/>
+          <w:rFonts w:ascii="Calibri" w:eastAsia="Calibri" w:hAnsi="Calibri"/>
+        </w:rPr>
+      </w:pPr>
+    </w:p>
+    <w:p>
+      <w:pPr>
         <w:spacing w:line="276" w:lineRule="auto"/>
       </w:pPr>
     </w:p>
@@ -137,180 +100,115 @@
         <w:pStyle w:val="Heading1"/>
         <w:spacing w:line="276" w:lineRule="auto"/>
         <w:rPr>
-          <w:rFonts w:ascii="Calibri" w:hAnsi="Calibri" w:eastAsia="Calibri" w:cs="Calibri"/>
-          <w:color w:val="2F5496" w:themeColor="accent1" w:themeTint="FF" w:themeShade="BF"/>
-          <w:sz w:val="32"/>
-          <w:szCs w:val="32"/>
-        </w:rPr>
-      </w:pPr>
-      <w:r>
-        <w:rPr/>
+          <w:rFonts w:ascii="Calibri" w:eastAsia="Calibri" w:hAnsi="Calibri" w:cs="Calibri"/>
+        </w:rPr>
+      </w:pPr>
+      <w:r>
         <w:t>User Stories</w:t>
       </w:r>
     </w:p>
     <w:p>
       <w:pPr>
-        <w:pStyle w:val="Normal"/>
         <w:spacing w:line="276" w:lineRule="auto"/>
       </w:pPr>
     </w:p>
     <w:p>
       <w:pPr>
-        <w:pStyle w:val="Normal"/>
         <w:spacing w:line="276" w:lineRule="auto"/>
         <w:jc w:val="center"/>
         <w:rPr>
-          <w:b w:val="1"/>
-          <w:bCs w:val="1"/>
-          <w:noProof w:val="0"/>
-          <w:lang w:val="en-US"/>
-        </w:rPr>
-      </w:pPr>
-      <w:r>
-        <w:rPr>
-          <w:b w:val="1"/>
-          <w:bCs w:val="1"/>
-          <w:noProof w:val="0"/>
-          <w:lang w:val="en-US"/>
+          <w:b/>
+          <w:bCs/>
+        </w:rPr>
+      </w:pPr>
+      <w:r>
+        <w:rPr>
+          <w:b/>
+          <w:bCs/>
         </w:rPr>
         <w:t xml:space="preserve">Total </w:t>
       </w:r>
       <w:r>
         <w:rPr>
-          <w:b w:val="1"/>
-          <w:bCs w:val="1"/>
-          <w:noProof w:val="0"/>
-          <w:lang w:val="en-US"/>
+          <w:b/>
+          <w:bCs/>
         </w:rPr>
         <w:t>Project Points</w:t>
       </w:r>
       <w:r>
         <w:rPr>
-          <w:b w:val="1"/>
-          <w:bCs w:val="1"/>
-          <w:noProof w:val="0"/>
-          <w:lang w:val="en-US"/>
-        </w:rPr>
-        <w:t xml:space="preserve">: </w:t>
-      </w:r>
-      <w:r>
-        <w:rPr>
-          <w:b w:val="1"/>
-          <w:bCs w:val="1"/>
-          <w:noProof w:val="0"/>
-          <w:lang w:val="en-US"/>
-        </w:rPr>
-        <w:t>/</w:t>
-      </w:r>
-      <w:r>
-        <w:rPr>
-          <w:b w:val="1"/>
-          <w:bCs w:val="1"/>
-          <w:noProof w:val="0"/>
-          <w:lang w:val="en-US"/>
+          <w:b/>
+          <w:bCs/>
+        </w:rPr>
+        <w:t>: /</w:t>
+      </w:r>
+      <w:r>
+        <w:rPr>
+          <w:b/>
+          <w:bCs/>
         </w:rPr>
         <w:t>75</w:t>
       </w:r>
     </w:p>
     <w:p>
       <w:pPr>
-        <w:pStyle w:val="Normal"/>
         <w:spacing w:line="276" w:lineRule="auto"/>
         <w:rPr>
-          <w:rFonts w:ascii="Calibri" w:hAnsi="Calibri" w:eastAsia="Calibri" w:cs="Calibri"/>
-          <w:b w:val="0"/>
-          <w:bCs w:val="0"/>
-          <w:noProof w:val="0"/>
-          <w:sz w:val="24"/>
-          <w:szCs w:val="24"/>
-          <w:lang w:val="en-US"/>
-        </w:rPr>
-      </w:pPr>
-    </w:p>
-    <w:p>
-      <w:pPr>
-        <w:pStyle w:val="Normal"/>
+          <w:rFonts w:ascii="Calibri" w:eastAsia="Calibri" w:hAnsi="Calibri"/>
+        </w:rPr>
+      </w:pPr>
+    </w:p>
+    <w:p>
+      <w:pPr>
         <w:spacing w:line="360" w:lineRule="auto"/>
-        <w:rPr>
-          <w:noProof w:val="0"/>
-          <w:lang w:val="en-US"/>
-        </w:rPr>
-      </w:pPr>
-      <w:r>
-        <w:rPr>
-          <w:rFonts w:ascii="Calibri" w:hAnsi="Calibri" w:eastAsia="Calibri" w:cs="Calibri"/>
-          <w:b w:val="0"/>
-          <w:bCs w:val="0"/>
-          <w:sz w:val="24"/>
-          <w:szCs w:val="24"/>
-        </w:rPr>
-        <w:t xml:space="preserve">(5 points): As a developer, I want to make at least 15 </w:t>
-      </w:r>
-      <w:proofErr w:type="gramStart"/>
-      <w:r>
-        <w:rPr>
-          <w:rFonts w:ascii="Calibri" w:hAnsi="Calibri" w:eastAsia="Calibri" w:cs="Calibri"/>
-          <w:b w:val="0"/>
-          <w:bCs w:val="0"/>
-          <w:sz w:val="24"/>
-          <w:szCs w:val="24"/>
-        </w:rPr>
-        <w:t>consistent commits</w:t>
-      </w:r>
-      <w:proofErr w:type="gramEnd"/>
-      <w:r>
-        <w:rPr>
-          <w:rFonts w:ascii="Calibri" w:hAnsi="Calibri" w:eastAsia="Calibri" w:cs="Calibri"/>
-          <w:b w:val="0"/>
-          <w:bCs w:val="0"/>
-          <w:sz w:val="24"/>
-          <w:szCs w:val="24"/>
-        </w:rPr>
-        <w:t xml:space="preserve"> with good, descriptive messages. </w:t>
-      </w:r>
-    </w:p>
-    <w:p>
-      <w:pPr>
-        <w:pStyle w:val="Normal"/>
+      </w:pPr>
+      <w:r>
+        <w:rPr>
+          <w:rFonts w:ascii="Calibri" w:eastAsia="Calibri" w:hAnsi="Calibri"/>
+          <w:highlight w:val="yellow"/>
+        </w:rPr>
+        <w:t>(5 points): As a developer, I want to make at least 15 consistent commits with good, descriptive messages.</w:t>
+      </w:r>
+      <w:r>
+        <w:rPr>
+          <w:rFonts w:ascii="Calibri" w:eastAsia="Calibri" w:hAnsi="Calibri"/>
+        </w:rPr>
+        <w:t xml:space="preserve"> </w:t>
+      </w:r>
+    </w:p>
+    <w:p>
+      <w:pPr>
         <w:spacing w:line="360" w:lineRule="auto"/>
         <w:rPr>
-          <w:rFonts w:ascii="Calibri" w:hAnsi="Calibri" w:eastAsia="Calibri" w:cs="Calibri"/>
-          <w:b w:val="0"/>
-          <w:bCs w:val="0"/>
-          <w:sz w:val="24"/>
-          <w:szCs w:val="24"/>
-        </w:rPr>
-      </w:pPr>
-      <w:r>
-        <w:rPr>
-          <w:rFonts w:ascii="Calibri" w:hAnsi="Calibri" w:eastAsia="Calibri" w:cs="Calibri"/>
-          <w:b w:val="0"/>
-          <w:bCs w:val="0"/>
-          <w:sz w:val="24"/>
-          <w:szCs w:val="24"/>
-        </w:rPr>
-        <w:t xml:space="preserve">(5 points): As a developer, I want to run validation on any user input, ensuring that a user is re-prompted when they provide invalid input. </w:t>
-      </w:r>
-    </w:p>
-    <w:p>
-      <w:pPr>
-        <w:pStyle w:val="Normal"/>
+          <w:rFonts w:ascii="Calibri" w:eastAsia="Calibri" w:hAnsi="Calibri"/>
+        </w:rPr>
+      </w:pPr>
+      <w:r>
+        <w:rPr>
+          <w:rFonts w:ascii="Calibri" w:eastAsia="Calibri" w:hAnsi="Calibri"/>
+          <w:highlight w:val="red"/>
+        </w:rPr>
+        <w:t>(5 points): As a developer, I want to run validation on any user input, ensuring that a user is re-prompted when they provide invalid input.</w:t>
+      </w:r>
+      <w:r>
+        <w:rPr>
+          <w:rFonts w:ascii="Calibri" w:eastAsia="Calibri" w:hAnsi="Calibri"/>
+        </w:rPr>
+        <w:t xml:space="preserve"> </w:t>
+      </w:r>
+    </w:p>
+    <w:p>
+      <w:pPr>
         <w:spacing w:line="360" w:lineRule="auto"/>
         <w:rPr>
-          <w:rFonts w:ascii="Calibri" w:hAnsi="Calibri" w:eastAsia="Calibri" w:cs="Calibri"/>
-          <w:b w:val="0"/>
-          <w:bCs w:val="0"/>
-          <w:sz w:val="24"/>
-          <w:szCs w:val="24"/>
-        </w:rPr>
-      </w:pPr>
-      <w:r>
-        <w:rPr>
-          <w:rFonts w:ascii="Calibri" w:hAnsi="Calibri" w:eastAsia="Calibri" w:cs="Calibri"/>
-          <w:b w:val="0"/>
-          <w:bCs w:val="0"/>
-          <w:sz w:val="24"/>
-          <w:szCs w:val="24"/>
+          <w:rFonts w:ascii="Calibri" w:eastAsia="Calibri" w:hAnsi="Calibri"/>
+          <w:highlight w:val="green"/>
+        </w:rPr>
+      </w:pPr>
+      <w:r>
+        <w:rPr>
+          <w:rFonts w:ascii="Calibri" w:eastAsia="Calibri" w:hAnsi="Calibri"/>
+          <w:highlight w:val="green"/>
         </w:rPr>
         <w:t xml:space="preserve">(10 points): As a user, I want to be able to search for someone based on a single criterion </w:t>
       </w:r>
@@ -320,47 +218,34 @@
         <w:pStyle w:val="ListParagraph"/>
         <w:numPr>
           <w:ilvl w:val="0"/>
-          <w:numId w:val="4"/>
+          <w:numId w:val="2"/>
         </w:numPr>
         <w:spacing w:line="360" w:lineRule="auto"/>
         <w:rPr>
-          <w:rFonts w:ascii="Calibri" w:hAnsi="Calibri" w:eastAsia="Calibri" w:cs="Calibri" w:asciiTheme="minorAscii" w:hAnsiTheme="minorAscii" w:eastAsiaTheme="minorAscii" w:cstheme="minorAscii"/>
-          <w:b w:val="0"/>
-          <w:bCs w:val="0"/>
-          <w:sz w:val="24"/>
-          <w:szCs w:val="24"/>
-        </w:rPr>
-      </w:pPr>
-      <w:r>
-        <w:rPr>
-          <w:rFonts w:ascii="Calibri" w:hAnsi="Calibri" w:eastAsia="Calibri" w:cs="Calibri"/>
-          <w:b w:val="0"/>
-          <w:bCs w:val="0"/>
-          <w:sz w:val="24"/>
-          <w:szCs w:val="24"/>
+          <w:rFonts w:eastAsiaTheme="minorEastAsia" w:cstheme="minorBidi"/>
+          <w:highlight w:val="green"/>
+        </w:rPr>
+      </w:pPr>
+      <w:r>
+        <w:rPr>
+          <w:rFonts w:ascii="Calibri" w:eastAsia="Calibri" w:hAnsi="Calibri"/>
+          <w:highlight w:val="green"/>
         </w:rPr>
         <w:t xml:space="preserve">You should be able to find and return a list of people who match the search  </w:t>
       </w:r>
     </w:p>
     <w:p>
       <w:pPr>
-        <w:pStyle w:val="Normal"/>
         <w:spacing w:line="360" w:lineRule="auto"/>
         <w:rPr>
-          <w:rFonts w:ascii="Calibri" w:hAnsi="Calibri" w:eastAsia="Calibri" w:cs="Calibri"/>
-          <w:b w:val="0"/>
-          <w:bCs w:val="0"/>
-          <w:sz w:val="24"/>
-          <w:szCs w:val="24"/>
-        </w:rPr>
-      </w:pPr>
-      <w:r>
-        <w:rPr>
-          <w:rFonts w:ascii="Calibri" w:hAnsi="Calibri" w:eastAsia="Calibri" w:cs="Calibri"/>
-          <w:b w:val="0"/>
-          <w:bCs w:val="0"/>
-          <w:sz w:val="24"/>
-          <w:szCs w:val="24"/>
+          <w:rFonts w:ascii="Calibri" w:eastAsia="Calibri" w:hAnsi="Calibri"/>
+          <w:highlight w:val="red"/>
+        </w:rPr>
+      </w:pPr>
+      <w:r>
+        <w:rPr>
+          <w:rFonts w:ascii="Calibri" w:eastAsia="Calibri" w:hAnsi="Calibri"/>
+          <w:highlight w:val="red"/>
         </w:rPr>
         <w:t xml:space="preserve">(15 points): As a user, I want to be able to search for someone based on multiple traits (up to a maximum of five criteria at once).  </w:t>
       </w:r>
@@ -370,93 +255,67 @@
         <w:pStyle w:val="ListParagraph"/>
         <w:numPr>
           <w:ilvl w:val="0"/>
-          <w:numId w:val="5"/>
+          <w:numId w:val="1"/>
         </w:numPr>
         <w:spacing w:line="360" w:lineRule="auto"/>
         <w:rPr>
-          <w:rFonts w:ascii="Calibri" w:hAnsi="Calibri" w:eastAsia="Calibri" w:cs="Calibri" w:asciiTheme="minorAscii" w:hAnsiTheme="minorAscii" w:eastAsiaTheme="minorAscii" w:cstheme="minorAscii"/>
-          <w:b w:val="0"/>
-          <w:bCs w:val="0"/>
-          <w:sz w:val="24"/>
-          <w:szCs w:val="24"/>
-        </w:rPr>
-      </w:pPr>
-      <w:r>
-        <w:rPr>
-          <w:rFonts w:ascii="Calibri" w:hAnsi="Calibri" w:eastAsia="Calibri" w:cs="Calibri"/>
-          <w:b w:val="0"/>
-          <w:bCs w:val="0"/>
-          <w:sz w:val="24"/>
-          <w:szCs w:val="24"/>
+          <w:rFonts w:eastAsiaTheme="minorEastAsia" w:cstheme="minorBidi"/>
+          <w:highlight w:val="red"/>
+        </w:rPr>
+      </w:pPr>
+      <w:r>
+        <w:rPr>
+          <w:rFonts w:ascii="Calibri" w:eastAsia="Calibri" w:hAnsi="Calibri"/>
+          <w:highlight w:val="red"/>
         </w:rPr>
         <w:t xml:space="preserve">i.e., if you search for Gender: male and Eye Color: blue, you should get back a list of people who match the search. In this case, it will be only people who are male with blue eyes. </w:t>
       </w:r>
     </w:p>
     <w:p>
       <w:pPr>
-        <w:pStyle w:val="Normal"/>
         <w:spacing w:line="360" w:lineRule="auto"/>
         <w:rPr>
-          <w:rFonts w:ascii="Calibri" w:hAnsi="Calibri" w:eastAsia="Calibri" w:cs="Calibri"/>
-          <w:b w:val="0"/>
-          <w:bCs w:val="0"/>
-          <w:sz w:val="24"/>
-          <w:szCs w:val="24"/>
-        </w:rPr>
-      </w:pPr>
-      <w:r>
-        <w:rPr>
-          <w:rFonts w:ascii="Calibri" w:hAnsi="Calibri" w:eastAsia="Calibri" w:cs="Calibri"/>
-          <w:b w:val="0"/>
-          <w:bCs w:val="0"/>
-          <w:sz w:val="24"/>
-          <w:szCs w:val="24"/>
-        </w:rPr>
+          <w:rFonts w:ascii="Calibri" w:eastAsia="Calibri" w:hAnsi="Calibri"/>
+          <w:highlight w:val="red"/>
+        </w:rPr>
+      </w:pPr>
+      <w:r>
+        <w:rPr>
+          <w:rFonts w:ascii="Calibri" w:eastAsia="Calibri" w:hAnsi="Calibri"/>
+          <w:highlight w:val="red"/>
+        </w:rPr>
+        <w:lastRenderedPageBreak/>
         <w:t xml:space="preserve">(10 points): As a user, I want to be able to look up someone’s information after I find them with the program (display values for the various traits of the found person). </w:t>
       </w:r>
     </w:p>
     <w:p>
       <w:pPr>
-        <w:pStyle w:val="Normal"/>
         <w:spacing w:line="360" w:lineRule="auto"/>
         <w:rPr>
-          <w:rFonts w:ascii="Calibri" w:hAnsi="Calibri" w:eastAsia="Calibri" w:cs="Calibri"/>
-          <w:b w:val="0"/>
-          <w:bCs w:val="0"/>
-          <w:sz w:val="24"/>
-          <w:szCs w:val="24"/>
-        </w:rPr>
-      </w:pPr>
-      <w:r>
-        <w:rPr>
-          <w:rFonts w:ascii="Calibri" w:hAnsi="Calibri" w:eastAsia="Calibri" w:cs="Calibri"/>
-          <w:b w:val="0"/>
-          <w:bCs w:val="0"/>
-          <w:sz w:val="24"/>
-          <w:szCs w:val="24"/>
+          <w:rFonts w:ascii="Calibri" w:eastAsia="Calibri" w:hAnsi="Calibri"/>
+          <w:highlight w:val="red"/>
+        </w:rPr>
+      </w:pPr>
+      <w:r>
+        <w:rPr>
+          <w:rFonts w:ascii="Calibri" w:eastAsia="Calibri" w:hAnsi="Calibri"/>
+          <w:highlight w:val="red"/>
         </w:rPr>
         <w:t xml:space="preserve">(15 points): As a user, after locating a person, I want to see only that person’s descendants (display the names of the descendants). </w:t>
       </w:r>
     </w:p>
     <w:p>
       <w:pPr>
-        <w:pStyle w:val="Normal"/>
         <w:spacing w:line="360" w:lineRule="auto"/>
         <w:rPr>
-          <w:rFonts w:ascii="Calibri" w:hAnsi="Calibri" w:eastAsia="Calibri" w:cs="Calibri"/>
-          <w:b w:val="0"/>
-          <w:bCs w:val="0"/>
-          <w:sz w:val="24"/>
-          <w:szCs w:val="24"/>
-        </w:rPr>
-      </w:pPr>
-      <w:r>
-        <w:rPr>
-          <w:rFonts w:ascii="Calibri" w:hAnsi="Calibri" w:eastAsia="Calibri" w:cs="Calibri"/>
-          <w:b w:val="0"/>
-          <w:bCs w:val="0"/>
-          <w:sz w:val="24"/>
-          <w:szCs w:val="24"/>
+          <w:rFonts w:ascii="Calibri" w:eastAsia="Calibri" w:hAnsi="Calibri"/>
+          <w:highlight w:val="red"/>
+        </w:rPr>
+      </w:pPr>
+      <w:r>
+        <w:rPr>
+          <w:rFonts w:ascii="Calibri" w:eastAsia="Calibri" w:hAnsi="Calibri"/>
+          <w:highlight w:val="red"/>
         </w:rPr>
         <w:t xml:space="preserve">(15 points): As a user, after locating a person, I want to see only that person’s immediate family members, displaying the names of the family members and their relation to the found person.   </w:t>
       </w:r>
@@ -470,20 +329,14 @@
         </w:numPr>
         <w:spacing w:line="360" w:lineRule="auto"/>
         <w:rPr>
-          <w:rFonts w:ascii="Calibri" w:hAnsi="Calibri" w:eastAsia="Calibri" w:cs="Calibri" w:asciiTheme="minorAscii" w:hAnsiTheme="minorAscii" w:eastAsiaTheme="minorAscii" w:cstheme="minorAscii"/>
-          <w:b w:val="0"/>
-          <w:bCs w:val="0"/>
-          <w:sz w:val="24"/>
-          <w:szCs w:val="24"/>
-        </w:rPr>
-      </w:pPr>
-      <w:r>
-        <w:rPr>
-          <w:rFonts w:ascii="Calibri" w:hAnsi="Calibri" w:eastAsia="Calibri" w:cs="Calibri"/>
-          <w:b w:val="0"/>
-          <w:bCs w:val="0"/>
-          <w:sz w:val="24"/>
-          <w:szCs w:val="24"/>
+          <w:rFonts w:eastAsiaTheme="minorEastAsia" w:cstheme="minorBidi"/>
+          <w:highlight w:val="red"/>
+        </w:rPr>
+      </w:pPr>
+      <w:r>
+        <w:rPr>
+          <w:rFonts w:ascii="Calibri" w:eastAsia="Calibri" w:hAnsi="Calibri"/>
+          <w:highlight w:val="red"/>
         </w:rPr>
         <w:t xml:space="preserve">i.e., parents, spouse, siblings </w:t>
       </w:r>
@@ -491,50 +344,43 @@
     <w:p>
       <w:pPr>
         <w:pStyle w:val="Heading2"/>
+        <w:rPr>
+          <w:highlight w:val="red"/>
+        </w:rPr>
       </w:pPr>
     </w:p>
     <w:p>
       <w:pPr>
         <w:pStyle w:val="Heading2"/>
         <w:rPr>
-          <w:rFonts w:ascii="Calibri" w:hAnsi="Calibri" w:eastAsia="Calibri" w:cs="Calibri"/>
-          <w:b w:val="0"/>
-          <w:bCs w:val="0"/>
-          <w:color w:val="2F5496" w:themeColor="accent1" w:themeTint="FF" w:themeShade="BF"/>
-          <w:sz w:val="28"/>
-          <w:szCs w:val="28"/>
-        </w:rPr>
-      </w:pPr>
-      <w:r>
-        <w:rPr/>
+          <w:rFonts w:ascii="Calibri" w:eastAsia="Calibri" w:hAnsi="Calibri" w:cs="Calibri"/>
+          <w:highlight w:val="red"/>
+        </w:rPr>
+      </w:pPr>
+      <w:r>
+        <w:rPr>
+          <w:highlight w:val="red"/>
+        </w:rPr>
         <w:t xml:space="preserve">Bonus </w:t>
       </w:r>
     </w:p>
     <w:p>
       <w:pPr>
-        <w:pStyle w:val="Normal"/>
         <w:spacing w:line="276" w:lineRule="auto"/>
         <w:rPr>
-          <w:rFonts w:ascii="Calibri" w:hAnsi="Calibri" w:eastAsia="Calibri" w:cs="Calibri"/>
-          <w:b w:val="0"/>
-          <w:bCs w:val="0"/>
-          <w:sz w:val="24"/>
-          <w:szCs w:val="24"/>
-        </w:rPr>
-      </w:pPr>
-      <w:r>
-        <w:rPr>
-          <w:rFonts w:ascii="Calibri" w:hAnsi="Calibri" w:eastAsia="Calibri" w:cs="Calibri"/>
-          <w:b w:val="0"/>
-          <w:bCs w:val="0"/>
-          <w:sz w:val="24"/>
-          <w:szCs w:val="24"/>
+          <w:rFonts w:ascii="Calibri" w:eastAsia="Calibri" w:hAnsi="Calibri"/>
+        </w:rPr>
+      </w:pPr>
+      <w:r>
+        <w:rPr>
+          <w:rFonts w:ascii="Calibri" w:eastAsia="Calibri" w:hAnsi="Calibri"/>
+          <w:highlight w:val="red"/>
         </w:rPr>
         <w:t>As a user, after locating a person, I want to see only that person’s descendants (display the names of the descendants), using recursion.</w:t>
       </w:r>
     </w:p>
     <w:sectPr>
-      <w:pgSz w:w="12240" w:h="15840" w:orient="portrait"/>
+      <w:pgSz w:w="12240" w:h="15840"/>
       <w:pgMar w:top="1440" w:right="1440" w:bottom="1440" w:left="1440" w:header="720" w:footer="720" w:gutter="0"/>
       <w:cols w:space="720"/>
       <w:docGrid w:linePitch="360"/>
@@ -544,10 +390,12 @@
 </file>
 
 <file path=word/numbering.xml><?xml version="1.0" encoding="utf-8"?>
-<w:numbering xmlns:w="http://schemas.openxmlformats.org/wordprocessingml/2006/main">
-  <w:abstractNum xmlns:w="http://schemas.openxmlformats.org/wordprocessingml/2006/main" w:abstractNumId="4">
-    <w:multiLevelType xmlns:w="http://schemas.openxmlformats.org/wordprocessingml/2006/main" w:val="hybridMultilevel"/>
-    <w:lvl xmlns:w="http://schemas.openxmlformats.org/wordprocessingml/2006/main" w:ilvl="0">
+<w:numbering xmlns:wpc="http://schemas.microsoft.com/office/word/2010/wordprocessingCanvas" xmlns:cx="http://schemas.microsoft.com/office/drawing/2014/chartex" xmlns:cx1="http://schemas.microsoft.com/office/drawing/2015/9/8/chartex" xmlns:cx2="http://schemas.microsoft.com/office/drawing/2015/10/21/chartex" xmlns:cx3="http://schemas.microsoft.com/office/drawing/2016/5/9/chartex" xmlns:cx4="http://schemas.microsoft.com/office/drawing/2016/5/10/chartex" xmlns:cx5="http://schemas.microsoft.com/office/drawing/2016/5/11/chartex" xmlns:cx6="http://schemas.microsoft.com/office/drawing/2016/5/12/chartex" xmlns:cx7="http://schemas.microsoft.com/office/drawing/2016/5/13/chartex" xmlns:cx8="http://schemas.microsoft.com/office/drawing/2016/5/14/chartex" xmlns:mc="http://schemas.openxmlformats.org/markup-compatibility/2006" xmlns:aink="http://schemas.microsoft.com/office/drawing/2016/ink" xmlns:am3d="http://schemas.microsoft.com/office/drawing/2017/model3d" xmlns:o="urn:schemas-microsoft-com:office:office" xmlns:r="http://schemas.openxmlformats.org/officeDocument/2006/relationships" xmlns:m="http://schemas.openxmlformats.org/officeDocument/2006/math" xmlns:v="urn:schemas-microsoft-com:vml" xmlns:wp14="http://schemas.microsoft.com/office/word/2010/wordprocessingDrawing" xmlns:wp="http://schemas.openxmlformats.org/drawingml/2006/wordprocessingDrawing" xmlns:w10="urn:schemas-microsoft-com:office:word" xmlns:w="http://schemas.openxmlformats.org/wordprocessingml/2006/main" xmlns:w14="http://schemas.microsoft.com/office/word/2010/wordml" xmlns:w15="http://schemas.microsoft.com/office/word/2012/wordml" xmlns:w16cex="http://schemas.microsoft.com/office/word/2018/wordml/cex" xmlns:w16cid="http://schemas.microsoft.com/office/word/2016/wordml/cid" xmlns:w16="http://schemas.microsoft.com/office/word/2018/wordml" xmlns:w16sdtdh="http://schemas.microsoft.com/office/word/2020/wordml/sdtdatahash" xmlns:w16se="http://schemas.microsoft.com/office/word/2015/wordml/symex" xmlns:wpg="http://schemas.microsoft.com/office/word/2010/wordprocessingGroup" xmlns:wpi="http://schemas.microsoft.com/office/word/2010/wordprocessingInk" xmlns:wne="http://schemas.microsoft.com/office/word/2006/wordml" xmlns:wps="http://schemas.microsoft.com/office/word/2010/wordprocessingShape" mc:Ignorable="w14 w15 w16se w16cid w16 w16cex w16sdtdh wp14">
+  <w:abstractNum w:abstractNumId="0" w15:restartNumberingAfterBreak="0">
+    <w:nsid w:val="148F63E4"/>
+    <w:multiLevelType w:val="hybridMultilevel"/>
+    <w:tmpl w:val="C6ECF84E"/>
+    <w:lvl w:ilvl="0" w:tplc="9180630A">
       <w:start w:val="1"/>
       <w:numFmt w:val="bullet"/>
       <w:lvlText w:val=""/>
@@ -556,10 +404,10 @@
         <w:ind w:left="720" w:hanging="360"/>
       </w:pPr>
       <w:rPr>
-        <w:rFonts w:hint="default" w:ascii="Symbol" w:hAnsi="Symbol"/>
-      </w:rPr>
-    </w:lvl>
-    <w:lvl xmlns:w="http://schemas.openxmlformats.org/wordprocessingml/2006/main" w:ilvl="1">
+        <w:rFonts w:ascii="Symbol" w:hAnsi="Symbol" w:hint="default"/>
+      </w:rPr>
+    </w:lvl>
+    <w:lvl w:ilvl="1" w:tplc="FAFAF7F0">
       <w:start w:val="1"/>
       <w:numFmt w:val="bullet"/>
       <w:lvlText w:val="o"/>
@@ -568,10 +416,10 @@
         <w:ind w:left="1440" w:hanging="360"/>
       </w:pPr>
       <w:rPr>
-        <w:rFonts w:hint="default" w:ascii="Courier New" w:hAnsi="Courier New"/>
-      </w:rPr>
-    </w:lvl>
-    <w:lvl xmlns:w="http://schemas.openxmlformats.org/wordprocessingml/2006/main" w:ilvl="2">
+        <w:rFonts w:ascii="Courier New" w:hAnsi="Courier New" w:hint="default"/>
+      </w:rPr>
+    </w:lvl>
+    <w:lvl w:ilvl="2" w:tplc="423A3B1E">
       <w:start w:val="1"/>
       <w:numFmt w:val="bullet"/>
       <w:lvlText w:val=""/>
@@ -580,10 +428,10 @@
         <w:ind w:left="2160" w:hanging="360"/>
       </w:pPr>
       <w:rPr>
-        <w:rFonts w:hint="default" w:ascii="Wingdings" w:hAnsi="Wingdings"/>
-      </w:rPr>
-    </w:lvl>
-    <w:lvl xmlns:w="http://schemas.openxmlformats.org/wordprocessingml/2006/main" w:ilvl="3">
+        <w:rFonts w:ascii="Wingdings" w:hAnsi="Wingdings" w:hint="default"/>
+      </w:rPr>
+    </w:lvl>
+    <w:lvl w:ilvl="3" w:tplc="584AA8E6">
       <w:start w:val="1"/>
       <w:numFmt w:val="bullet"/>
       <w:lvlText w:val=""/>
@@ -592,10 +440,10 @@
         <w:ind w:left="2880" w:hanging="360"/>
       </w:pPr>
       <w:rPr>
-        <w:rFonts w:hint="default" w:ascii="Symbol" w:hAnsi="Symbol"/>
-      </w:rPr>
-    </w:lvl>
-    <w:lvl xmlns:w="http://schemas.openxmlformats.org/wordprocessingml/2006/main" w:ilvl="4">
+        <w:rFonts w:ascii="Symbol" w:hAnsi="Symbol" w:hint="default"/>
+      </w:rPr>
+    </w:lvl>
+    <w:lvl w:ilvl="4" w:tplc="0E264080">
       <w:start w:val="1"/>
       <w:numFmt w:val="bullet"/>
       <w:lvlText w:val="o"/>
@@ -604,10 +452,10 @@
         <w:ind w:left="3600" w:hanging="360"/>
       </w:pPr>
       <w:rPr>
-        <w:rFonts w:hint="default" w:ascii="Courier New" w:hAnsi="Courier New"/>
-      </w:rPr>
-    </w:lvl>
-    <w:lvl xmlns:w="http://schemas.openxmlformats.org/wordprocessingml/2006/main" w:ilvl="5">
+        <w:rFonts w:ascii="Courier New" w:hAnsi="Courier New" w:hint="default"/>
+      </w:rPr>
+    </w:lvl>
+    <w:lvl w:ilvl="5" w:tplc="C29441EE">
       <w:start w:val="1"/>
       <w:numFmt w:val="bullet"/>
       <w:lvlText w:val=""/>
@@ -616,10 +464,10 @@
         <w:ind w:left="4320" w:hanging="360"/>
       </w:pPr>
       <w:rPr>
-        <w:rFonts w:hint="default" w:ascii="Wingdings" w:hAnsi="Wingdings"/>
-      </w:rPr>
-    </w:lvl>
-    <w:lvl xmlns:w="http://schemas.openxmlformats.org/wordprocessingml/2006/main" w:ilvl="6">
+        <w:rFonts w:ascii="Wingdings" w:hAnsi="Wingdings" w:hint="default"/>
+      </w:rPr>
+    </w:lvl>
+    <w:lvl w:ilvl="6" w:tplc="D164A03C">
       <w:start w:val="1"/>
       <w:numFmt w:val="bullet"/>
       <w:lvlText w:val=""/>
@@ -628,10 +476,10 @@
         <w:ind w:left="5040" w:hanging="360"/>
       </w:pPr>
       <w:rPr>
-        <w:rFonts w:hint="default" w:ascii="Symbol" w:hAnsi="Symbol"/>
-      </w:rPr>
-    </w:lvl>
-    <w:lvl xmlns:w="http://schemas.openxmlformats.org/wordprocessingml/2006/main" w:ilvl="7">
+        <w:rFonts w:ascii="Symbol" w:hAnsi="Symbol" w:hint="default"/>
+      </w:rPr>
+    </w:lvl>
+    <w:lvl w:ilvl="7" w:tplc="99C0CEBC">
       <w:start w:val="1"/>
       <w:numFmt w:val="bullet"/>
       <w:lvlText w:val="o"/>
@@ -640,10 +488,10 @@
         <w:ind w:left="5760" w:hanging="360"/>
       </w:pPr>
       <w:rPr>
-        <w:rFonts w:hint="default" w:ascii="Courier New" w:hAnsi="Courier New"/>
-      </w:rPr>
-    </w:lvl>
-    <w:lvl xmlns:w="http://schemas.openxmlformats.org/wordprocessingml/2006/main" w:ilvl="8">
+        <w:rFonts w:ascii="Courier New" w:hAnsi="Courier New" w:hint="default"/>
+      </w:rPr>
+    </w:lvl>
+    <w:lvl w:ilvl="8" w:tplc="82EE8062">
       <w:start w:val="1"/>
       <w:numFmt w:val="bullet"/>
       <w:lvlText w:val=""/>
@@ -652,13 +500,15 @@
         <w:ind w:left="6480" w:hanging="360"/>
       </w:pPr>
       <w:rPr>
-        <w:rFonts w:hint="default" w:ascii="Wingdings" w:hAnsi="Wingdings"/>
+        <w:rFonts w:ascii="Wingdings" w:hAnsi="Wingdings" w:hint="default"/>
       </w:rPr>
     </w:lvl>
   </w:abstractNum>
-  <w:abstractNum xmlns:w="http://schemas.openxmlformats.org/wordprocessingml/2006/main" w:abstractNumId="3">
-    <w:multiLevelType xmlns:w="http://schemas.openxmlformats.org/wordprocessingml/2006/main" w:val="hybridMultilevel"/>
-    <w:lvl xmlns:w="http://schemas.openxmlformats.org/wordprocessingml/2006/main" w:ilvl="0">
+  <w:abstractNum w:abstractNumId="1" w15:restartNumberingAfterBreak="0">
+    <w:nsid w:val="166733DD"/>
+    <w:multiLevelType w:val="hybridMultilevel"/>
+    <w:tmpl w:val="BB04126E"/>
+    <w:lvl w:ilvl="0" w:tplc="883CFAE8">
       <w:start w:val="1"/>
       <w:numFmt w:val="bullet"/>
       <w:lvlText w:val=""/>
@@ -667,10 +517,10 @@
         <w:ind w:left="720" w:hanging="360"/>
       </w:pPr>
       <w:rPr>
-        <w:rFonts w:hint="default" w:ascii="Symbol" w:hAnsi="Symbol"/>
-      </w:rPr>
-    </w:lvl>
-    <w:lvl xmlns:w="http://schemas.openxmlformats.org/wordprocessingml/2006/main" w:ilvl="1">
+        <w:rFonts w:ascii="Symbol" w:hAnsi="Symbol" w:hint="default"/>
+      </w:rPr>
+    </w:lvl>
+    <w:lvl w:ilvl="1" w:tplc="5442F2A0">
       <w:start w:val="1"/>
       <w:numFmt w:val="bullet"/>
       <w:lvlText w:val="o"/>
@@ -679,10 +529,10 @@
         <w:ind w:left="1440" w:hanging="360"/>
       </w:pPr>
       <w:rPr>
-        <w:rFonts w:hint="default" w:ascii="Courier New" w:hAnsi="Courier New"/>
-      </w:rPr>
-    </w:lvl>
-    <w:lvl xmlns:w="http://schemas.openxmlformats.org/wordprocessingml/2006/main" w:ilvl="2">
+        <w:rFonts w:ascii="Courier New" w:hAnsi="Courier New" w:hint="default"/>
+      </w:rPr>
+    </w:lvl>
+    <w:lvl w:ilvl="2" w:tplc="9CB08B6E">
       <w:start w:val="1"/>
       <w:numFmt w:val="bullet"/>
       <w:lvlText w:val=""/>
@@ -691,10 +541,10 @@
         <w:ind w:left="2160" w:hanging="360"/>
       </w:pPr>
       <w:rPr>
-        <w:rFonts w:hint="default" w:ascii="Wingdings" w:hAnsi="Wingdings"/>
-      </w:rPr>
-    </w:lvl>
-    <w:lvl xmlns:w="http://schemas.openxmlformats.org/wordprocessingml/2006/main" w:ilvl="3">
+        <w:rFonts w:ascii="Wingdings" w:hAnsi="Wingdings" w:hint="default"/>
+      </w:rPr>
+    </w:lvl>
+    <w:lvl w:ilvl="3" w:tplc="8C7AAB76">
       <w:start w:val="1"/>
       <w:numFmt w:val="bullet"/>
       <w:lvlText w:val=""/>
@@ -703,10 +553,10 @@
         <w:ind w:left="2880" w:hanging="360"/>
       </w:pPr>
       <w:rPr>
-        <w:rFonts w:hint="default" w:ascii="Symbol" w:hAnsi="Symbol"/>
-      </w:rPr>
-    </w:lvl>
-    <w:lvl xmlns:w="http://schemas.openxmlformats.org/wordprocessingml/2006/main" w:ilvl="4">
+        <w:rFonts w:ascii="Symbol" w:hAnsi="Symbol" w:hint="default"/>
+      </w:rPr>
+    </w:lvl>
+    <w:lvl w:ilvl="4" w:tplc="540604F8">
       <w:start w:val="1"/>
       <w:numFmt w:val="bullet"/>
       <w:lvlText w:val="o"/>
@@ -715,10 +565,10 @@
         <w:ind w:left="3600" w:hanging="360"/>
       </w:pPr>
       <w:rPr>
-        <w:rFonts w:hint="default" w:ascii="Courier New" w:hAnsi="Courier New"/>
-      </w:rPr>
-    </w:lvl>
-    <w:lvl xmlns:w="http://schemas.openxmlformats.org/wordprocessingml/2006/main" w:ilvl="5">
+        <w:rFonts w:ascii="Courier New" w:hAnsi="Courier New" w:hint="default"/>
+      </w:rPr>
+    </w:lvl>
+    <w:lvl w:ilvl="5" w:tplc="1CFC4054">
       <w:start w:val="1"/>
       <w:numFmt w:val="bullet"/>
       <w:lvlText w:val=""/>
@@ -727,10 +577,10 @@
         <w:ind w:left="4320" w:hanging="360"/>
       </w:pPr>
       <w:rPr>
-        <w:rFonts w:hint="default" w:ascii="Wingdings" w:hAnsi="Wingdings"/>
-      </w:rPr>
-    </w:lvl>
-    <w:lvl xmlns:w="http://schemas.openxmlformats.org/wordprocessingml/2006/main" w:ilvl="6">
+        <w:rFonts w:ascii="Wingdings" w:hAnsi="Wingdings" w:hint="default"/>
+      </w:rPr>
+    </w:lvl>
+    <w:lvl w:ilvl="6" w:tplc="35FE9A64">
       <w:start w:val="1"/>
       <w:numFmt w:val="bullet"/>
       <w:lvlText w:val=""/>
@@ -739,10 +589,10 @@
         <w:ind w:left="5040" w:hanging="360"/>
       </w:pPr>
       <w:rPr>
-        <w:rFonts w:hint="default" w:ascii="Symbol" w:hAnsi="Symbol"/>
-      </w:rPr>
-    </w:lvl>
-    <w:lvl xmlns:w="http://schemas.openxmlformats.org/wordprocessingml/2006/main" w:ilvl="7">
+        <w:rFonts w:ascii="Symbol" w:hAnsi="Symbol" w:hint="default"/>
+      </w:rPr>
+    </w:lvl>
+    <w:lvl w:ilvl="7" w:tplc="8938A454">
       <w:start w:val="1"/>
       <w:numFmt w:val="bullet"/>
       <w:lvlText w:val="o"/>
@@ -751,10 +601,10 @@
         <w:ind w:left="5760" w:hanging="360"/>
       </w:pPr>
       <w:rPr>
-        <w:rFonts w:hint="default" w:ascii="Courier New" w:hAnsi="Courier New"/>
-      </w:rPr>
-    </w:lvl>
-    <w:lvl xmlns:w="http://schemas.openxmlformats.org/wordprocessingml/2006/main" w:ilvl="8">
+        <w:rFonts w:ascii="Courier New" w:hAnsi="Courier New" w:hint="default"/>
+      </w:rPr>
+    </w:lvl>
+    <w:lvl w:ilvl="8" w:tplc="99F86FB4">
       <w:start w:val="1"/>
       <w:numFmt w:val="bullet"/>
       <w:lvlText w:val=""/>
@@ -763,13 +613,15 @@
         <w:ind w:left="6480" w:hanging="360"/>
       </w:pPr>
       <w:rPr>
-        <w:rFonts w:hint="default" w:ascii="Wingdings" w:hAnsi="Wingdings"/>
+        <w:rFonts w:ascii="Wingdings" w:hAnsi="Wingdings" w:hint="default"/>
       </w:rPr>
     </w:lvl>
   </w:abstractNum>
-  <w:abstractNum xmlns:w="http://schemas.openxmlformats.org/wordprocessingml/2006/main" w:abstractNumId="2">
-    <w:multiLevelType xmlns:w="http://schemas.openxmlformats.org/wordprocessingml/2006/main" w:val="hybridMultilevel"/>
-    <w:lvl xmlns:w="http://schemas.openxmlformats.org/wordprocessingml/2006/main" w:ilvl="0">
+  <w:abstractNum w:abstractNumId="2" w15:restartNumberingAfterBreak="0">
+    <w:nsid w:val="575E6BC4"/>
+    <w:multiLevelType w:val="hybridMultilevel"/>
+    <w:tmpl w:val="FC68D8EE"/>
+    <w:lvl w:ilvl="0" w:tplc="D6CE5BB0">
       <w:start w:val="1"/>
       <w:numFmt w:val="bullet"/>
       <w:lvlText w:val=""/>
@@ -778,10 +630,10 @@
         <w:ind w:left="720" w:hanging="360"/>
       </w:pPr>
       <w:rPr>
-        <w:rFonts w:hint="default" w:ascii="Symbol" w:hAnsi="Symbol"/>
-      </w:rPr>
-    </w:lvl>
-    <w:lvl xmlns:w="http://schemas.openxmlformats.org/wordprocessingml/2006/main" w:ilvl="1">
+        <w:rFonts w:ascii="Symbol" w:hAnsi="Symbol" w:hint="default"/>
+      </w:rPr>
+    </w:lvl>
+    <w:lvl w:ilvl="1" w:tplc="D916D362">
       <w:start w:val="1"/>
       <w:numFmt w:val="bullet"/>
       <w:lvlText w:val="o"/>
@@ -790,10 +642,10 @@
         <w:ind w:left="1440" w:hanging="360"/>
       </w:pPr>
       <w:rPr>
-        <w:rFonts w:hint="default" w:ascii="Courier New" w:hAnsi="Courier New"/>
-      </w:rPr>
-    </w:lvl>
-    <w:lvl xmlns:w="http://schemas.openxmlformats.org/wordprocessingml/2006/main" w:ilvl="2">
+        <w:rFonts w:ascii="Courier New" w:hAnsi="Courier New" w:hint="default"/>
+      </w:rPr>
+    </w:lvl>
+    <w:lvl w:ilvl="2" w:tplc="11E284F0">
       <w:start w:val="1"/>
       <w:numFmt w:val="bullet"/>
       <w:lvlText w:val=""/>
@@ -802,10 +654,10 @@
         <w:ind w:left="2160" w:hanging="360"/>
       </w:pPr>
       <w:rPr>
-        <w:rFonts w:hint="default" w:ascii="Wingdings" w:hAnsi="Wingdings"/>
-      </w:rPr>
-    </w:lvl>
-    <w:lvl xmlns:w="http://schemas.openxmlformats.org/wordprocessingml/2006/main" w:ilvl="3">
+        <w:rFonts w:ascii="Wingdings" w:hAnsi="Wingdings" w:hint="default"/>
+      </w:rPr>
+    </w:lvl>
+    <w:lvl w:ilvl="3" w:tplc="719AA7BA">
       <w:start w:val="1"/>
       <w:numFmt w:val="bullet"/>
       <w:lvlText w:val=""/>
@@ -814,10 +666,10 @@
         <w:ind w:left="2880" w:hanging="360"/>
       </w:pPr>
       <w:rPr>
-        <w:rFonts w:hint="default" w:ascii="Symbol" w:hAnsi="Symbol"/>
-      </w:rPr>
-    </w:lvl>
-    <w:lvl xmlns:w="http://schemas.openxmlformats.org/wordprocessingml/2006/main" w:ilvl="4">
+        <w:rFonts w:ascii="Symbol" w:hAnsi="Symbol" w:hint="default"/>
+      </w:rPr>
+    </w:lvl>
+    <w:lvl w:ilvl="4" w:tplc="25A209CE">
       <w:start w:val="1"/>
       <w:numFmt w:val="bullet"/>
       <w:lvlText w:val="o"/>
@@ -826,10 +678,10 @@
         <w:ind w:left="3600" w:hanging="360"/>
       </w:pPr>
       <w:rPr>
-        <w:rFonts w:hint="default" w:ascii="Courier New" w:hAnsi="Courier New"/>
-      </w:rPr>
-    </w:lvl>
-    <w:lvl xmlns:w="http://schemas.openxmlformats.org/wordprocessingml/2006/main" w:ilvl="5">
+        <w:rFonts w:ascii="Courier New" w:hAnsi="Courier New" w:hint="default"/>
+      </w:rPr>
+    </w:lvl>
+    <w:lvl w:ilvl="5" w:tplc="7C5E94DA">
       <w:start w:val="1"/>
       <w:numFmt w:val="bullet"/>
       <w:lvlText w:val=""/>
@@ -838,10 +690,10 @@
         <w:ind w:left="4320" w:hanging="360"/>
       </w:pPr>
       <w:rPr>
-        <w:rFonts w:hint="default" w:ascii="Wingdings" w:hAnsi="Wingdings"/>
-      </w:rPr>
-    </w:lvl>
-    <w:lvl xmlns:w="http://schemas.openxmlformats.org/wordprocessingml/2006/main" w:ilvl="6">
+        <w:rFonts w:ascii="Wingdings" w:hAnsi="Wingdings" w:hint="default"/>
+      </w:rPr>
+    </w:lvl>
+    <w:lvl w:ilvl="6" w:tplc="F4F0298E">
       <w:start w:val="1"/>
       <w:numFmt w:val="bullet"/>
       <w:lvlText w:val=""/>
@@ -850,10 +702,10 @@
         <w:ind w:left="5040" w:hanging="360"/>
       </w:pPr>
       <w:rPr>
-        <w:rFonts w:hint="default" w:ascii="Symbol" w:hAnsi="Symbol"/>
-      </w:rPr>
-    </w:lvl>
-    <w:lvl xmlns:w="http://schemas.openxmlformats.org/wordprocessingml/2006/main" w:ilvl="7">
+        <w:rFonts w:ascii="Symbol" w:hAnsi="Symbol" w:hint="default"/>
+      </w:rPr>
+    </w:lvl>
+    <w:lvl w:ilvl="7" w:tplc="A26EFFDA">
       <w:start w:val="1"/>
       <w:numFmt w:val="bullet"/>
       <w:lvlText w:val="o"/>
@@ -862,10 +714,10 @@
         <w:ind w:left="5760" w:hanging="360"/>
       </w:pPr>
       <w:rPr>
-        <w:rFonts w:hint="default" w:ascii="Courier New" w:hAnsi="Courier New"/>
-      </w:rPr>
-    </w:lvl>
-    <w:lvl xmlns:w="http://schemas.openxmlformats.org/wordprocessingml/2006/main" w:ilvl="8">
+        <w:rFonts w:ascii="Courier New" w:hAnsi="Courier New" w:hint="default"/>
+      </w:rPr>
+    </w:lvl>
+    <w:lvl w:ilvl="8" w:tplc="D99E45CC">
       <w:start w:val="1"/>
       <w:numFmt w:val="bullet"/>
       <w:lvlText w:val=""/>
@@ -874,13 +726,15 @@
         <w:ind w:left="6480" w:hanging="360"/>
       </w:pPr>
       <w:rPr>
-        <w:rFonts w:hint="default" w:ascii="Wingdings" w:hAnsi="Wingdings"/>
+        <w:rFonts w:ascii="Wingdings" w:hAnsi="Wingdings" w:hint="default"/>
       </w:rPr>
     </w:lvl>
   </w:abstractNum>
-  <w:abstractNum xmlns:w="http://schemas.openxmlformats.org/wordprocessingml/2006/main" w:abstractNumId="1">
-    <w:multiLevelType xmlns:w="http://schemas.openxmlformats.org/wordprocessingml/2006/main" w:val="hybridMultilevel"/>
-    <w:lvl xmlns:w="http://schemas.openxmlformats.org/wordprocessingml/2006/main" w:ilvl="0">
+  <w:abstractNum w:abstractNumId="3" w15:restartNumberingAfterBreak="0">
+    <w:nsid w:val="60E73E99"/>
+    <w:multiLevelType w:val="hybridMultilevel"/>
+    <w:tmpl w:val="53427B68"/>
+    <w:lvl w:ilvl="0" w:tplc="C388D3F6">
       <w:start w:val="1"/>
       <w:numFmt w:val="bullet"/>
       <w:lvlText w:val=""/>
@@ -889,10 +743,10 @@
         <w:ind w:left="1080" w:hanging="360"/>
       </w:pPr>
       <w:rPr>
-        <w:rFonts w:hint="default" w:ascii="Symbol" w:hAnsi="Symbol"/>
-      </w:rPr>
-    </w:lvl>
-    <w:lvl xmlns:w="http://schemas.openxmlformats.org/wordprocessingml/2006/main" w:ilvl="1">
+        <w:rFonts w:ascii="Symbol" w:hAnsi="Symbol" w:hint="default"/>
+      </w:rPr>
+    </w:lvl>
+    <w:lvl w:ilvl="1" w:tplc="0B0886B8">
       <w:start w:val="1"/>
       <w:numFmt w:val="bullet"/>
       <w:lvlText w:val="o"/>
@@ -901,10 +755,10 @@
         <w:ind w:left="1800" w:hanging="360"/>
       </w:pPr>
       <w:rPr>
-        <w:rFonts w:hint="default" w:ascii="Courier New" w:hAnsi="Courier New"/>
-      </w:rPr>
-    </w:lvl>
-    <w:lvl xmlns:w="http://schemas.openxmlformats.org/wordprocessingml/2006/main" w:ilvl="2">
+        <w:rFonts w:ascii="Courier New" w:hAnsi="Courier New" w:hint="default"/>
+      </w:rPr>
+    </w:lvl>
+    <w:lvl w:ilvl="2" w:tplc="C074B40A">
       <w:start w:val="1"/>
       <w:numFmt w:val="bullet"/>
       <w:lvlText w:val=""/>
@@ -913,10 +767,10 @@
         <w:ind w:left="2520" w:hanging="360"/>
       </w:pPr>
       <w:rPr>
-        <w:rFonts w:hint="default" w:ascii="Wingdings" w:hAnsi="Wingdings"/>
-      </w:rPr>
-    </w:lvl>
-    <w:lvl xmlns:w="http://schemas.openxmlformats.org/wordprocessingml/2006/main" w:ilvl="3">
+        <w:rFonts w:ascii="Wingdings" w:hAnsi="Wingdings" w:hint="default"/>
+      </w:rPr>
+    </w:lvl>
+    <w:lvl w:ilvl="3" w:tplc="5F628D38">
       <w:start w:val="1"/>
       <w:numFmt w:val="bullet"/>
       <w:lvlText w:val=""/>
@@ -925,10 +779,10 @@
         <w:ind w:left="3240" w:hanging="360"/>
       </w:pPr>
       <w:rPr>
-        <w:rFonts w:hint="default" w:ascii="Symbol" w:hAnsi="Symbol"/>
-      </w:rPr>
-    </w:lvl>
-    <w:lvl xmlns:w="http://schemas.openxmlformats.org/wordprocessingml/2006/main" w:ilvl="4">
+        <w:rFonts w:ascii="Symbol" w:hAnsi="Symbol" w:hint="default"/>
+      </w:rPr>
+    </w:lvl>
+    <w:lvl w:ilvl="4" w:tplc="49D29508">
       <w:start w:val="1"/>
       <w:numFmt w:val="bullet"/>
       <w:lvlText w:val="o"/>
@@ -937,10 +791,10 @@
         <w:ind w:left="3960" w:hanging="360"/>
       </w:pPr>
       <w:rPr>
-        <w:rFonts w:hint="default" w:ascii="Courier New" w:hAnsi="Courier New"/>
-      </w:rPr>
-    </w:lvl>
-    <w:lvl xmlns:w="http://schemas.openxmlformats.org/wordprocessingml/2006/main" w:ilvl="5">
+        <w:rFonts w:ascii="Courier New" w:hAnsi="Courier New" w:hint="default"/>
+      </w:rPr>
+    </w:lvl>
+    <w:lvl w:ilvl="5" w:tplc="CDEC574C">
       <w:start w:val="1"/>
       <w:numFmt w:val="bullet"/>
       <w:lvlText w:val=""/>
@@ -949,10 +803,10 @@
         <w:ind w:left="4680" w:hanging="360"/>
       </w:pPr>
       <w:rPr>
-        <w:rFonts w:hint="default" w:ascii="Wingdings" w:hAnsi="Wingdings"/>
-      </w:rPr>
-    </w:lvl>
-    <w:lvl xmlns:w="http://schemas.openxmlformats.org/wordprocessingml/2006/main" w:ilvl="6">
+        <w:rFonts w:ascii="Wingdings" w:hAnsi="Wingdings" w:hint="default"/>
+      </w:rPr>
+    </w:lvl>
+    <w:lvl w:ilvl="6" w:tplc="505E8E72">
       <w:start w:val="1"/>
       <w:numFmt w:val="bullet"/>
       <w:lvlText w:val=""/>
@@ -961,10 +815,10 @@
         <w:ind w:left="5400" w:hanging="360"/>
       </w:pPr>
       <w:rPr>
-        <w:rFonts w:hint="default" w:ascii="Symbol" w:hAnsi="Symbol"/>
-      </w:rPr>
-    </w:lvl>
-    <w:lvl xmlns:w="http://schemas.openxmlformats.org/wordprocessingml/2006/main" w:ilvl="7">
+        <w:rFonts w:ascii="Symbol" w:hAnsi="Symbol" w:hint="default"/>
+      </w:rPr>
+    </w:lvl>
+    <w:lvl w:ilvl="7" w:tplc="1800270C">
       <w:start w:val="1"/>
       <w:numFmt w:val="bullet"/>
       <w:lvlText w:val="o"/>
@@ -973,10 +827,10 @@
         <w:ind w:left="6120" w:hanging="360"/>
       </w:pPr>
       <w:rPr>
-        <w:rFonts w:hint="default" w:ascii="Courier New" w:hAnsi="Courier New"/>
-      </w:rPr>
-    </w:lvl>
-    <w:lvl xmlns:w="http://schemas.openxmlformats.org/wordprocessingml/2006/main" w:ilvl="8">
+        <w:rFonts w:ascii="Courier New" w:hAnsi="Courier New" w:hint="default"/>
+      </w:rPr>
+    </w:lvl>
+    <w:lvl w:ilvl="8" w:tplc="3FE82D66">
       <w:start w:val="1"/>
       <w:numFmt w:val="bullet"/>
       <w:lvlText w:val=""/>
@@ -985,13 +839,15 @@
         <w:ind w:left="6840" w:hanging="360"/>
       </w:pPr>
       <w:rPr>
-        <w:rFonts w:hint="default" w:ascii="Wingdings" w:hAnsi="Wingdings"/>
+        <w:rFonts w:ascii="Wingdings" w:hAnsi="Wingdings" w:hint="default"/>
       </w:rPr>
     </w:lvl>
   </w:abstractNum>
-  <w:abstractNum xmlns:w="http://schemas.openxmlformats.org/wordprocessingml/2006/main" w:abstractNumId="0">
-    <w:multiLevelType xmlns:w="http://schemas.openxmlformats.org/wordprocessingml/2006/main" w:val="hybridMultilevel"/>
-    <w:lvl xmlns:w="http://schemas.openxmlformats.org/wordprocessingml/2006/main" w:ilvl="0">
+  <w:abstractNum w:abstractNumId="4" w15:restartNumberingAfterBreak="0">
+    <w:nsid w:val="7ECA600B"/>
+    <w:multiLevelType w:val="hybridMultilevel"/>
+    <w:tmpl w:val="8F10DDC6"/>
+    <w:lvl w:ilvl="0" w:tplc="914A32D0">
       <w:start w:val="1"/>
       <w:numFmt w:val="bullet"/>
       <w:lvlText w:val=""/>
@@ -1000,10 +856,10 @@
         <w:ind w:left="1080" w:hanging="360"/>
       </w:pPr>
       <w:rPr>
-        <w:rFonts w:hint="default" w:ascii="Symbol" w:hAnsi="Symbol"/>
-      </w:rPr>
-    </w:lvl>
-    <w:lvl xmlns:w="http://schemas.openxmlformats.org/wordprocessingml/2006/main" w:ilvl="1">
+        <w:rFonts w:ascii="Symbol" w:hAnsi="Symbol" w:hint="default"/>
+      </w:rPr>
+    </w:lvl>
+    <w:lvl w:ilvl="1" w:tplc="B47A3356">
       <w:start w:val="1"/>
       <w:numFmt w:val="bullet"/>
       <w:lvlText w:val="o"/>
@@ -1012,10 +868,10 @@
         <w:ind w:left="1800" w:hanging="360"/>
       </w:pPr>
       <w:rPr>
-        <w:rFonts w:hint="default" w:ascii="Courier New" w:hAnsi="Courier New"/>
-      </w:rPr>
-    </w:lvl>
-    <w:lvl xmlns:w="http://schemas.openxmlformats.org/wordprocessingml/2006/main" w:ilvl="2">
+        <w:rFonts w:ascii="Courier New" w:hAnsi="Courier New" w:hint="default"/>
+      </w:rPr>
+    </w:lvl>
+    <w:lvl w:ilvl="2" w:tplc="F2461B0E">
       <w:start w:val="1"/>
       <w:numFmt w:val="bullet"/>
       <w:lvlText w:val=""/>
@@ -1024,10 +880,10 @@
         <w:ind w:left="2520" w:hanging="360"/>
       </w:pPr>
       <w:rPr>
-        <w:rFonts w:hint="default" w:ascii="Wingdings" w:hAnsi="Wingdings"/>
-      </w:rPr>
-    </w:lvl>
-    <w:lvl xmlns:w="http://schemas.openxmlformats.org/wordprocessingml/2006/main" w:ilvl="3">
+        <w:rFonts w:ascii="Wingdings" w:hAnsi="Wingdings" w:hint="default"/>
+      </w:rPr>
+    </w:lvl>
+    <w:lvl w:ilvl="3" w:tplc="6352D61A">
       <w:start w:val="1"/>
       <w:numFmt w:val="bullet"/>
       <w:lvlText w:val=""/>
@@ -1036,10 +892,10 @@
         <w:ind w:left="3240" w:hanging="360"/>
       </w:pPr>
       <w:rPr>
-        <w:rFonts w:hint="default" w:ascii="Symbol" w:hAnsi="Symbol"/>
-      </w:rPr>
-    </w:lvl>
-    <w:lvl xmlns:w="http://schemas.openxmlformats.org/wordprocessingml/2006/main" w:ilvl="4">
+        <w:rFonts w:ascii="Symbol" w:hAnsi="Symbol" w:hint="default"/>
+      </w:rPr>
+    </w:lvl>
+    <w:lvl w:ilvl="4" w:tplc="44106D96">
       <w:start w:val="1"/>
       <w:numFmt w:val="bullet"/>
       <w:lvlText w:val="o"/>
@@ -1048,10 +904,10 @@
         <w:ind w:left="3960" w:hanging="360"/>
       </w:pPr>
       <w:rPr>
-        <w:rFonts w:hint="default" w:ascii="Courier New" w:hAnsi="Courier New"/>
-      </w:rPr>
-    </w:lvl>
-    <w:lvl xmlns:w="http://schemas.openxmlformats.org/wordprocessingml/2006/main" w:ilvl="5">
+        <w:rFonts w:ascii="Courier New" w:hAnsi="Courier New" w:hint="default"/>
+      </w:rPr>
+    </w:lvl>
+    <w:lvl w:ilvl="5" w:tplc="8140D30E">
       <w:start w:val="1"/>
       <w:numFmt w:val="bullet"/>
       <w:lvlText w:val=""/>
@@ -1060,10 +916,10 @@
         <w:ind w:left="4680" w:hanging="360"/>
       </w:pPr>
       <w:rPr>
-        <w:rFonts w:hint="default" w:ascii="Wingdings" w:hAnsi="Wingdings"/>
-      </w:rPr>
-    </w:lvl>
-    <w:lvl xmlns:w="http://schemas.openxmlformats.org/wordprocessingml/2006/main" w:ilvl="6">
+        <w:rFonts w:ascii="Wingdings" w:hAnsi="Wingdings" w:hint="default"/>
+      </w:rPr>
+    </w:lvl>
+    <w:lvl w:ilvl="6" w:tplc="35FA3A0A">
       <w:start w:val="1"/>
       <w:numFmt w:val="bullet"/>
       <w:lvlText w:val=""/>
@@ -1072,10 +928,10 @@
         <w:ind w:left="5400" w:hanging="360"/>
       </w:pPr>
       <w:rPr>
-        <w:rFonts w:hint="default" w:ascii="Symbol" w:hAnsi="Symbol"/>
-      </w:rPr>
-    </w:lvl>
-    <w:lvl xmlns:w="http://schemas.openxmlformats.org/wordprocessingml/2006/main" w:ilvl="7">
+        <w:rFonts w:ascii="Symbol" w:hAnsi="Symbol" w:hint="default"/>
+      </w:rPr>
+    </w:lvl>
+    <w:lvl w:ilvl="7" w:tplc="1646D5DE">
       <w:start w:val="1"/>
       <w:numFmt w:val="bullet"/>
       <w:lvlText w:val="o"/>
@@ -1084,10 +940,10 @@
         <w:ind w:left="6120" w:hanging="360"/>
       </w:pPr>
       <w:rPr>
-        <w:rFonts w:hint="default" w:ascii="Courier New" w:hAnsi="Courier New"/>
-      </w:rPr>
-    </w:lvl>
-    <w:lvl xmlns:w="http://schemas.openxmlformats.org/wordprocessingml/2006/main" w:ilvl="8">
+        <w:rFonts w:ascii="Courier New" w:hAnsi="Courier New" w:hint="default"/>
+      </w:rPr>
+    </w:lvl>
+    <w:lvl w:ilvl="8" w:tplc="27A8DEC2">
       <w:start w:val="1"/>
       <w:numFmt w:val="bullet"/>
       <w:lvlText w:val=""/>
@@ -1096,34 +952,34 @@
         <w:ind w:left="6840" w:hanging="360"/>
       </w:pPr>
       <w:rPr>
-        <w:rFonts w:hint="default" w:ascii="Wingdings" w:hAnsi="Wingdings"/>
+        <w:rFonts w:ascii="Wingdings" w:hAnsi="Wingdings" w:hint="default"/>
       </w:rPr>
     </w:lvl>
   </w:abstractNum>
-  <w:num w:numId="5">
-    <w:abstractNumId w:val="4"/>
+  <w:num w:numId="1">
+    <w:abstractNumId w:val="0"/>
+  </w:num>
+  <w:num w:numId="2">
+    <w:abstractNumId w:val="2"/>
+  </w:num>
+  <w:num w:numId="3">
+    <w:abstractNumId w:val="1"/>
   </w:num>
   <w:num w:numId="4">
     <w:abstractNumId w:val="3"/>
   </w:num>
-  <w:num w:numId="3">
-    <w:abstractNumId w:val="2"/>
-  </w:num>
-  <w:num w:numId="2">
-    <w:abstractNumId w:val="1"/>
-  </w:num>
-  <w:num w:numId="1">
-    <w:abstractNumId w:val="0"/>
+  <w:num w:numId="5">
+    <w:abstractNumId w:val="4"/>
   </w:num>
 </w:numbering>
 </file>
 
 <file path=word/styles.xml><?xml version="1.0" encoding="utf-8"?>
-<w:styles xmlns:mc="http://schemas.openxmlformats.org/markup-compatibility/2006" xmlns:r="http://schemas.openxmlformats.org/officeDocument/2006/relationships" xmlns:w="http://schemas.openxmlformats.org/wordprocessingml/2006/main" xmlns:w14="http://schemas.microsoft.com/office/word/2010/wordml" xmlns:w15="http://schemas.microsoft.com/office/word/2012/wordml" xmlns:w16cid="http://schemas.microsoft.com/office/word/2016/wordml/cid" xmlns:w16se="http://schemas.microsoft.com/office/word/2015/wordml/symex" mc:Ignorable="w14 w15 w16se w16cid">
+<w:styles xmlns:mc="http://schemas.openxmlformats.org/markup-compatibility/2006" xmlns:r="http://schemas.openxmlformats.org/officeDocument/2006/relationships" xmlns:w="http://schemas.openxmlformats.org/wordprocessingml/2006/main" xmlns:w14="http://schemas.microsoft.com/office/word/2010/wordml" xmlns:w15="http://schemas.microsoft.com/office/word/2012/wordml" xmlns:w16cex="http://schemas.microsoft.com/office/word/2018/wordml/cex" xmlns:w16cid="http://schemas.microsoft.com/office/word/2016/wordml/cid" xmlns:w16="http://schemas.microsoft.com/office/word/2018/wordml" xmlns:w16sdtdh="http://schemas.microsoft.com/office/word/2020/wordml/sdtdatahash" xmlns:w16se="http://schemas.microsoft.com/office/word/2015/wordml/symex" mc:Ignorable="w14 w15 w16se w16cid w16 w16cex w16sdtdh">
   <w:docDefaults>
     <w:rPrDefault>
       <w:rPr>
-        <w:rFonts w:asciiTheme="minorHAnsi" w:hAnsiTheme="minorHAnsi" w:eastAsiaTheme="minorHAnsi" w:cstheme="minorBidi"/>
+        <w:rFonts w:asciiTheme="minorHAnsi" w:eastAsiaTheme="minorHAnsi" w:hAnsiTheme="minorHAnsi" w:cstheme="minorBidi"/>
         <w:sz w:val="22"/>
         <w:szCs w:val="22"/>
         <w:lang w:val="en-US" w:eastAsia="en-US" w:bidi="ar-SA"/>
@@ -1138,14 +994,14 @@
   <w:latentStyles w:defLockedState="0" w:defUIPriority="99" w:defSemiHidden="0" w:defUnhideWhenUsed="0" w:defQFormat="0" w:count="376">
     <w:lsdException w:name="Normal" w:uiPriority="0" w:qFormat="1"/>
     <w:lsdException w:name="heading 1" w:uiPriority="9" w:qFormat="1"/>
-    <w:lsdException w:name="heading 2" w:uiPriority="9" w:semiHidden="1" w:unhideWhenUsed="1" w:qFormat="1"/>
-    <w:lsdException w:name="heading 3" w:uiPriority="9" w:semiHidden="1" w:unhideWhenUsed="1" w:qFormat="1"/>
-    <w:lsdException w:name="heading 4" w:uiPriority="9" w:semiHidden="1" w:unhideWhenUsed="1" w:qFormat="1"/>
-    <w:lsdException w:name="heading 5" w:uiPriority="9" w:semiHidden="1" w:unhideWhenUsed="1" w:qFormat="1"/>
-    <w:lsdException w:name="heading 6" w:uiPriority="9" w:semiHidden="1" w:unhideWhenUsed="1" w:qFormat="1"/>
-    <w:lsdException w:name="heading 7" w:uiPriority="9" w:semiHidden="1" w:unhideWhenUsed="1" w:qFormat="1"/>
-    <w:lsdException w:name="heading 8" w:uiPriority="9" w:semiHidden="1" w:unhideWhenUsed="1" w:qFormat="1"/>
-    <w:lsdException w:name="heading 9" w:uiPriority="9" w:semiHidden="1" w:unhideWhenUsed="1" w:qFormat="1"/>
+    <w:lsdException w:name="heading 2" w:semiHidden="1" w:uiPriority="9" w:unhideWhenUsed="1" w:qFormat="1"/>
+    <w:lsdException w:name="heading 3" w:semiHidden="1" w:uiPriority="9" w:unhideWhenUsed="1" w:qFormat="1"/>
+    <w:lsdException w:name="heading 4" w:semiHidden="1" w:uiPriority="9" w:unhideWhenUsed="1" w:qFormat="1"/>
+    <w:lsdException w:name="heading 5" w:semiHidden="1" w:uiPriority="9" w:unhideWhenUsed="1" w:qFormat="1"/>
+    <w:lsdException w:name="heading 6" w:semiHidden="1" w:uiPriority="9" w:unhideWhenUsed="1" w:qFormat="1"/>
+    <w:lsdException w:name="heading 7" w:semiHidden="1" w:uiPriority="9" w:unhideWhenUsed="1" w:qFormat="1"/>
+    <w:lsdException w:name="heading 8" w:semiHidden="1" w:uiPriority="9" w:unhideWhenUsed="1" w:qFormat="1"/>
+    <w:lsdException w:name="heading 9" w:semiHidden="1" w:uiPriority="9" w:unhideWhenUsed="1" w:qFormat="1"/>
     <w:lsdException w:name="index 1" w:semiHidden="1" w:unhideWhenUsed="1"/>
     <w:lsdException w:name="index 2" w:semiHidden="1" w:unhideWhenUsed="1"/>
     <w:lsdException w:name="index 3" w:semiHidden="1" w:unhideWhenUsed="1"/>
@@ -1155,22 +1011,22 @@
     <w:lsdException w:name="index 7" w:semiHidden="1" w:unhideWhenUsed="1"/>
     <w:lsdException w:name="index 8" w:semiHidden="1" w:unhideWhenUsed="1"/>
     <w:lsdException w:name="index 9" w:semiHidden="1" w:unhideWhenUsed="1"/>
-    <w:lsdException w:name="toc 1" w:uiPriority="39" w:semiHidden="1" w:unhideWhenUsed="1"/>
-    <w:lsdException w:name="toc 2" w:uiPriority="39" w:semiHidden="1" w:unhideWhenUsed="1"/>
-    <w:lsdException w:name="toc 3" w:uiPriority="39" w:semiHidden="1" w:unhideWhenUsed="1"/>
-    <w:lsdException w:name="toc 4" w:uiPriority="39" w:semiHidden="1" w:unhideWhenUsed="1"/>
-    <w:lsdException w:name="toc 5" w:uiPriority="39" w:semiHidden="1" w:unhideWhenUsed="1"/>
-    <w:lsdException w:name="toc 6" w:uiPriority="39" w:semiHidden="1" w:unhideWhenUsed="1"/>
-    <w:lsdException w:name="toc 7" w:uiPriority="39" w:semiHidden="1" w:unhideWhenUsed="1"/>
-    <w:lsdException w:name="toc 8" w:uiPriority="39" w:semiHidden="1" w:unhideWhenUsed="1"/>
-    <w:lsdException w:name="toc 9" w:uiPriority="39" w:semiHidden="1" w:unhideWhenUsed="1"/>
+    <w:lsdException w:name="toc 1" w:semiHidden="1" w:uiPriority="39" w:unhideWhenUsed="1"/>
+    <w:lsdException w:name="toc 2" w:semiHidden="1" w:uiPriority="39" w:unhideWhenUsed="1"/>
+    <w:lsdException w:name="toc 3" w:semiHidden="1" w:uiPriority="39" w:unhideWhenUsed="1"/>
+    <w:lsdException w:name="toc 4" w:semiHidden="1" w:uiPriority="39" w:unhideWhenUsed="1"/>
+    <w:lsdException w:name="toc 5" w:semiHidden="1" w:uiPriority="39" w:unhideWhenUsed="1"/>
+    <w:lsdException w:name="toc 6" w:semiHidden="1" w:uiPriority="39" w:unhideWhenUsed="1"/>
+    <w:lsdException w:name="toc 7" w:semiHidden="1" w:uiPriority="39" w:unhideWhenUsed="1"/>
+    <w:lsdException w:name="toc 8" w:semiHidden="1" w:uiPriority="39" w:unhideWhenUsed="1"/>
+    <w:lsdException w:name="toc 9" w:semiHidden="1" w:uiPriority="39" w:unhideWhenUsed="1"/>
     <w:lsdException w:name="Normal Indent" w:semiHidden="1" w:unhideWhenUsed="1"/>
     <w:lsdException w:name="footnote text" w:semiHidden="1" w:unhideWhenUsed="1"/>
     <w:lsdException w:name="annotation text" w:semiHidden="1" w:unhideWhenUsed="1"/>
     <w:lsdException w:name="header" w:semiHidden="1" w:unhideWhenUsed="1"/>
     <w:lsdException w:name="footer" w:semiHidden="1" w:unhideWhenUsed="1"/>
     <w:lsdException w:name="index heading" w:semiHidden="1" w:unhideWhenUsed="1"/>
-    <w:lsdException w:name="caption" w:uiPriority="35" w:semiHidden="1" w:unhideWhenUsed="1" w:qFormat="1"/>
+    <w:lsdException w:name="caption" w:semiHidden="1" w:uiPriority="35" w:unhideWhenUsed="1" w:qFormat="1"/>
     <w:lsdException w:name="table of figures" w:semiHidden="1" w:unhideWhenUsed="1"/>
     <w:lsdException w:name="envelope address" w:semiHidden="1" w:unhideWhenUsed="1"/>
     <w:lsdException w:name="envelope return" w:semiHidden="1" w:unhideWhenUsed="1"/>
@@ -1201,7 +1057,7 @@
     <w:lsdException w:name="Title" w:uiPriority="10" w:qFormat="1"/>
     <w:lsdException w:name="Closing" w:semiHidden="1" w:unhideWhenUsed="1"/>
     <w:lsdException w:name="Signature" w:semiHidden="1" w:unhideWhenUsed="1"/>
-    <w:lsdException w:name="Default Paragraph Font" w:uiPriority="1" w:semiHidden="1" w:unhideWhenUsed="1"/>
+    <w:lsdException w:name="Default Paragraph Font" w:semiHidden="1" w:uiPriority="1" w:unhideWhenUsed="1"/>
     <w:lsdException w:name="Body Text" w:semiHidden="1" w:unhideWhenUsed="1"/>
     <w:lsdException w:name="Body Text Indent" w:semiHidden="1" w:unhideWhenUsed="1"/>
     <w:lsdException w:name="List Continue" w:semiHidden="1" w:unhideWhenUsed="1"/>
@@ -1401,8 +1257,8 @@
     <w:lsdException w:name="Subtle Reference" w:uiPriority="31" w:qFormat="1"/>
     <w:lsdException w:name="Intense Reference" w:uiPriority="32" w:qFormat="1"/>
     <w:lsdException w:name="Book Title" w:uiPriority="33" w:qFormat="1"/>
-    <w:lsdException w:name="Bibliography" w:uiPriority="37" w:semiHidden="1" w:unhideWhenUsed="1"/>
-    <w:lsdException w:name="TOC Heading" w:uiPriority="39" w:semiHidden="1" w:unhideWhenUsed="1" w:qFormat="1"/>
+    <w:lsdException w:name="Bibliography" w:semiHidden="1" w:uiPriority="37" w:unhideWhenUsed="1"/>
+    <w:lsdException w:name="TOC Heading" w:semiHidden="1" w:uiPriority="39" w:unhideWhenUsed="1" w:qFormat="1"/>
     <w:lsdException w:name="Plain Table 1" w:uiPriority="41"/>
     <w:lsdException w:name="Plain Table 2" w:uiPriority="42"/>
     <w:lsdException w:name="Plain Table 3" w:uiPriority="43"/>
@@ -1513,30 +1369,208 @@
     <w:lsdException w:name="Unresolved Mention" w:semiHidden="1" w:unhideWhenUsed="1"/>
     <w:lsdException w:name="Smart Link" w:semiHidden="1" w:unhideWhenUsed="1"/>
   </w:latentStyles>
-  <w:style w:type="paragraph" w:styleId="Normal" w:default="1">
-    <w:uiPriority w:val="0"/>
+  <w:style w:type="paragraph" w:default="1" w:styleId="Normal">
     <w:name w:val="Normal"/>
     <w:qFormat/>
     <w:rsid w:val="7E03B56A"/>
     <w:rPr>
       <w:rFonts w:cs="Calibri"/>
-      <w:b w:val="0"/>
-      <w:bCs w:val="0"/>
-      <w:noProof w:val="0"/>
       <w:sz w:val="24"/>
       <w:szCs w:val="24"/>
     </w:rPr>
-    <w:pPr>
-      <w:jc w:val="left"/>
-    </w:pPr>
-  </w:style>
-  <w:style w:type="character" w:styleId="DefaultParagraphFont" w:default="1">
+  </w:style>
+  <w:style w:type="paragraph" w:styleId="Heading1">
+    <w:name w:val="heading 1"/>
+    <w:basedOn w:val="Normal"/>
+    <w:next w:val="Normal"/>
+    <w:link w:val="Heading1Char"/>
+    <w:uiPriority w:val="9"/>
+    <w:qFormat/>
+    <w:rsid w:val="7E03B56A"/>
+    <w:pPr>
+      <w:keepNext/>
+      <w:spacing w:before="240" w:after="0"/>
+      <w:jc w:val="center"/>
+      <w:outlineLvl w:val="0"/>
+    </w:pPr>
+    <w:rPr>
+      <w:rFonts w:eastAsiaTheme="minorEastAsia" w:cstheme="minorBidi"/>
+      <w:color w:val="2F5496" w:themeColor="accent1" w:themeShade="BF"/>
+      <w:sz w:val="32"/>
+      <w:szCs w:val="32"/>
+    </w:rPr>
+  </w:style>
+  <w:style w:type="paragraph" w:styleId="Heading2">
+    <w:name w:val="heading 2"/>
+    <w:basedOn w:val="Normal"/>
+    <w:next w:val="Normal"/>
+    <w:link w:val="Heading2Char"/>
+    <w:uiPriority w:val="9"/>
+    <w:unhideWhenUsed/>
+    <w:qFormat/>
+    <w:rsid w:val="7E03B56A"/>
+    <w:pPr>
+      <w:keepNext/>
+      <w:spacing w:before="40" w:after="0"/>
+      <w:outlineLvl w:val="1"/>
+    </w:pPr>
+    <w:rPr>
+      <w:rFonts w:eastAsiaTheme="minorEastAsia" w:cstheme="minorBidi"/>
+      <w:color w:val="2F5496" w:themeColor="accent1" w:themeShade="BF"/>
+      <w:sz w:val="28"/>
+      <w:szCs w:val="28"/>
+    </w:rPr>
+  </w:style>
+  <w:style w:type="paragraph" w:styleId="Heading3">
+    <w:name w:val="heading 3"/>
+    <w:basedOn w:val="Normal"/>
+    <w:next w:val="Normal"/>
+    <w:link w:val="Heading3Char"/>
+    <w:uiPriority w:val="9"/>
+    <w:unhideWhenUsed/>
+    <w:qFormat/>
+    <w:rsid w:val="7E03B56A"/>
+    <w:pPr>
+      <w:keepNext/>
+      <w:spacing w:before="40" w:after="0"/>
+      <w:outlineLvl w:val="2"/>
+    </w:pPr>
+    <w:rPr>
+      <w:rFonts w:asciiTheme="majorHAnsi" w:eastAsiaTheme="majorEastAsia" w:hAnsiTheme="majorHAnsi" w:cstheme="majorBidi"/>
+      <w:color w:val="1F3763"/>
+    </w:rPr>
+  </w:style>
+  <w:style w:type="paragraph" w:styleId="Heading4">
+    <w:name w:val="heading 4"/>
+    <w:basedOn w:val="Normal"/>
+    <w:next w:val="Normal"/>
+    <w:link w:val="Heading4Char"/>
+    <w:uiPriority w:val="9"/>
+    <w:unhideWhenUsed/>
+    <w:qFormat/>
+    <w:rsid w:val="7E03B56A"/>
+    <w:pPr>
+      <w:keepNext/>
+      <w:spacing w:before="40" w:after="0"/>
+      <w:outlineLvl w:val="3"/>
+    </w:pPr>
+    <w:rPr>
+      <w:rFonts w:asciiTheme="majorHAnsi" w:eastAsiaTheme="majorEastAsia" w:hAnsiTheme="majorHAnsi" w:cstheme="majorBidi"/>
+      <w:i/>
+      <w:iCs/>
+      <w:color w:val="2F5496" w:themeColor="accent1" w:themeShade="BF"/>
+    </w:rPr>
+  </w:style>
+  <w:style w:type="paragraph" w:styleId="Heading5">
+    <w:name w:val="heading 5"/>
+    <w:basedOn w:val="Normal"/>
+    <w:next w:val="Normal"/>
+    <w:link w:val="Heading5Char"/>
+    <w:uiPriority w:val="9"/>
+    <w:unhideWhenUsed/>
+    <w:qFormat/>
+    <w:rsid w:val="7E03B56A"/>
+    <w:pPr>
+      <w:keepNext/>
+      <w:spacing w:before="40" w:after="0"/>
+      <w:outlineLvl w:val="4"/>
+    </w:pPr>
+    <w:rPr>
+      <w:rFonts w:asciiTheme="majorHAnsi" w:eastAsiaTheme="majorEastAsia" w:hAnsiTheme="majorHAnsi" w:cstheme="majorBidi"/>
+      <w:color w:val="2F5496" w:themeColor="accent1" w:themeShade="BF"/>
+    </w:rPr>
+  </w:style>
+  <w:style w:type="paragraph" w:styleId="Heading6">
+    <w:name w:val="heading 6"/>
+    <w:basedOn w:val="Normal"/>
+    <w:next w:val="Normal"/>
+    <w:link w:val="Heading6Char"/>
+    <w:uiPriority w:val="9"/>
+    <w:unhideWhenUsed/>
+    <w:qFormat/>
+    <w:rsid w:val="7E03B56A"/>
+    <w:pPr>
+      <w:keepNext/>
+      <w:spacing w:before="40" w:after="0"/>
+      <w:outlineLvl w:val="5"/>
+    </w:pPr>
+    <w:rPr>
+      <w:rFonts w:asciiTheme="majorHAnsi" w:eastAsiaTheme="majorEastAsia" w:hAnsiTheme="majorHAnsi" w:cstheme="majorBidi"/>
+      <w:color w:val="1F3763"/>
+    </w:rPr>
+  </w:style>
+  <w:style w:type="paragraph" w:styleId="Heading7">
+    <w:name w:val="heading 7"/>
+    <w:basedOn w:val="Normal"/>
+    <w:next w:val="Normal"/>
+    <w:link w:val="Heading7Char"/>
+    <w:uiPriority w:val="9"/>
+    <w:unhideWhenUsed/>
+    <w:qFormat/>
+    <w:rsid w:val="7E03B56A"/>
+    <w:pPr>
+      <w:keepNext/>
+      <w:spacing w:before="40" w:after="0"/>
+      <w:outlineLvl w:val="6"/>
+    </w:pPr>
+    <w:rPr>
+      <w:rFonts w:asciiTheme="majorHAnsi" w:eastAsiaTheme="majorEastAsia" w:hAnsiTheme="majorHAnsi" w:cstheme="majorBidi"/>
+      <w:i/>
+      <w:iCs/>
+      <w:color w:val="1F3763"/>
+    </w:rPr>
+  </w:style>
+  <w:style w:type="paragraph" w:styleId="Heading8">
+    <w:name w:val="heading 8"/>
+    <w:basedOn w:val="Normal"/>
+    <w:next w:val="Normal"/>
+    <w:link w:val="Heading8Char"/>
+    <w:uiPriority w:val="9"/>
+    <w:unhideWhenUsed/>
+    <w:qFormat/>
+    <w:rsid w:val="7E03B56A"/>
+    <w:pPr>
+      <w:keepNext/>
+      <w:spacing w:before="40" w:after="0"/>
+      <w:outlineLvl w:val="7"/>
+    </w:pPr>
+    <w:rPr>
+      <w:rFonts w:asciiTheme="majorHAnsi" w:eastAsiaTheme="majorEastAsia" w:hAnsiTheme="majorHAnsi" w:cstheme="majorBidi"/>
+      <w:color w:val="272727"/>
+      <w:sz w:val="21"/>
+      <w:szCs w:val="21"/>
+    </w:rPr>
+  </w:style>
+  <w:style w:type="paragraph" w:styleId="Heading9">
+    <w:name w:val="heading 9"/>
+    <w:basedOn w:val="Normal"/>
+    <w:next w:val="Normal"/>
+    <w:link w:val="Heading9Char"/>
+    <w:uiPriority w:val="9"/>
+    <w:unhideWhenUsed/>
+    <w:qFormat/>
+    <w:rsid w:val="7E03B56A"/>
+    <w:pPr>
+      <w:keepNext/>
+      <w:spacing w:before="40" w:after="0"/>
+      <w:outlineLvl w:val="8"/>
+    </w:pPr>
+    <w:rPr>
+      <w:rFonts w:asciiTheme="majorHAnsi" w:eastAsiaTheme="majorEastAsia" w:hAnsiTheme="majorHAnsi" w:cstheme="majorBidi"/>
+      <w:i/>
+      <w:iCs/>
+      <w:color w:val="272727"/>
+      <w:sz w:val="21"/>
+      <w:szCs w:val="21"/>
+    </w:rPr>
+  </w:style>
+  <w:style w:type="character" w:default="1" w:styleId="DefaultParagraphFont">
     <w:name w:val="Default Paragraph Font"/>
     <w:uiPriority w:val="1"/>
     <w:semiHidden/>
     <w:unhideWhenUsed/>
   </w:style>
-  <w:style w:type="table" w:styleId="TableNormal" w:default="1">
+  <w:style w:type="table" w:default="1" w:styleId="TableNormal">
     <w:name w:val="Normal Table"/>
     <w:uiPriority w:val="99"/>
     <w:semiHidden/>
@@ -1551,7 +1585,7 @@
       </w:tblCellMar>
     </w:tblPr>
   </w:style>
-  <w:style w:type="numbering" w:styleId="NoList" w:default="1">
+  <w:style w:type="numbering" w:default="1" w:styleId="NoList">
     <w:name w:val="No List"/>
     <w:uiPriority w:val="99"/>
     <w:semiHidden/>
@@ -1570,25 +1604,24 @@
     </w:rPr>
   </w:style>
   <w:style w:type="paragraph" w:styleId="ListParagraph">
+    <w:name w:val="List Paragraph"/>
+    <w:basedOn w:val="Normal"/>
     <w:uiPriority w:val="34"/>
-    <w:name w:val="List Paragraph"/>
-    <w:basedOn w:val="Normal"/>
     <w:qFormat/>
     <w:rsid w:val="7E03B56A"/>
     <w:pPr>
-      <w:spacing/>
       <w:ind w:left="720"/>
       <w:contextualSpacing/>
     </w:pPr>
   </w:style>
-  <w:style w:type="character" w:styleId="TitleChar" w:customStyle="true">
-    <w:uiPriority w:val="10"/>
+  <w:style w:type="character" w:customStyle="1" w:styleId="TitleChar">
     <w:name w:val="Title Char"/>
     <w:basedOn w:val="DefaultParagraphFont"/>
     <w:link w:val="Title"/>
-    <w:rsid w:val="7E03B56A"/>
-    <w:rPr>
-      <w:rFonts w:ascii="Calibri Light" w:hAnsi="Calibri Light" w:eastAsia="" w:cs="" w:asciiTheme="majorAscii" w:hAnsiTheme="majorAscii" w:eastAsiaTheme="majorEastAsia" w:cstheme="majorBidi"/>
+    <w:uiPriority w:val="10"/>
+    <w:rsid w:val="7E03B56A"/>
+    <w:rPr>
+      <w:rFonts w:asciiTheme="majorHAnsi" w:eastAsiaTheme="majorEastAsia" w:hAnsiTheme="majorHAnsi" w:cstheme="majorBidi"/>
       <w:b w:val="0"/>
       <w:bCs w:val="0"/>
       <w:noProof w:val="0"/>
@@ -1598,69 +1631,48 @@
     </w:rPr>
   </w:style>
   <w:style w:type="paragraph" w:styleId="Title">
-    <w:uiPriority w:val="10"/>
     <w:name w:val="Title"/>
     <w:basedOn w:val="Normal"/>
     <w:next w:val="Normal"/>
     <w:link w:val="TitleChar"/>
+    <w:uiPriority w:val="10"/>
     <w:qFormat/>
     <w:rsid w:val="7E03B56A"/>
-    <w:rPr>
-      <w:rFonts w:ascii="Calibri Light" w:hAnsi="Calibri Light" w:eastAsia="" w:cs="" w:asciiTheme="majorAscii" w:hAnsiTheme="majorAscii" w:eastAsiaTheme="majorEastAsia" w:cstheme="majorBidi"/>
+    <w:pPr>
+      <w:spacing w:after="0"/>
+      <w:contextualSpacing/>
+    </w:pPr>
+    <w:rPr>
+      <w:rFonts w:asciiTheme="majorHAnsi" w:eastAsiaTheme="majorEastAsia" w:hAnsiTheme="majorHAnsi" w:cstheme="majorBidi"/>
       <w:sz w:val="56"/>
       <w:szCs w:val="56"/>
     </w:rPr>
-    <w:pPr>
-      <w:spacing w:after="0"/>
-      <w:contextualSpacing/>
-    </w:pPr>
-  </w:style>
-  <w:style w:type="character" w:styleId="Heading1Char" w:customStyle="true">
-    <w:uiPriority w:val="9"/>
+  </w:style>
+  <w:style w:type="character" w:customStyle="1" w:styleId="Heading1Char">
     <w:name w:val="Heading 1 Char"/>
     <w:basedOn w:val="DefaultParagraphFont"/>
     <w:link w:val="Heading1"/>
-    <w:rsid w:val="7E03B56A"/>
-    <w:rPr>
-      <w:rFonts w:ascii="Calibri" w:hAnsi="Calibri" w:eastAsia="Calibri" w:cs="Calibri" w:asciiTheme="minorAscii" w:hAnsiTheme="minorAscii" w:eastAsiaTheme="minorAscii" w:cstheme="minorAscii"/>
+    <w:uiPriority w:val="9"/>
+    <w:rsid w:val="7E03B56A"/>
+    <w:rPr>
+      <w:rFonts w:asciiTheme="minorHAnsi" w:eastAsiaTheme="minorEastAsia" w:hAnsiTheme="minorHAnsi" w:cstheme="minorBidi"/>
       <w:b w:val="0"/>
       <w:bCs w:val="0"/>
       <w:noProof w:val="0"/>
-      <w:color w:val="2F5496" w:themeColor="accent1" w:themeTint="FF" w:themeShade="BF"/>
+      <w:color w:val="2F5496" w:themeColor="accent1" w:themeShade="BF"/>
       <w:sz w:val="32"/>
       <w:szCs w:val="32"/>
       <w:lang w:val="en-US"/>
     </w:rPr>
   </w:style>
-  <w:style w:type="paragraph" w:styleId="Heading1">
-    <w:uiPriority w:val="9"/>
-    <w:name w:val="heading 1"/>
-    <w:basedOn w:val="Normal"/>
-    <w:next w:val="Normal"/>
-    <w:link w:val="Heading1Char"/>
-    <w:qFormat/>
-    <w:rsid w:val="7E03B56A"/>
-    <w:rPr>
-      <w:rFonts w:asciiTheme="minorAscii" w:hAnsiTheme="minorAscii" w:eastAsiaTheme="minorAscii" w:cstheme="minorAscii"/>
-      <w:color w:val="2F5496" w:themeColor="accent1" w:themeTint="FF" w:themeShade="BF"/>
-      <w:sz w:val="32"/>
-      <w:szCs w:val="32"/>
-    </w:rPr>
-    <w:pPr>
-      <w:keepNext w:val="1"/>
-      <w:spacing w:before="240" w:after="0"/>
-      <w:jc w:val="center"/>
-      <w:outlineLvl w:val="0"/>
-    </w:pPr>
-  </w:style>
-  <w:style w:type="character" w:styleId="Heading3Char" w:customStyle="true">
-    <w:uiPriority w:val="9"/>
+  <w:style w:type="character" w:customStyle="1" w:styleId="Heading3Char">
     <w:name w:val="Heading 3 Char"/>
     <w:basedOn w:val="DefaultParagraphFont"/>
     <w:link w:val="Heading3"/>
-    <w:rsid w:val="7E03B56A"/>
-    <w:rPr>
-      <w:rFonts w:ascii="Calibri Light" w:hAnsi="Calibri Light" w:eastAsia="" w:cs="" w:asciiTheme="majorAscii" w:hAnsiTheme="majorAscii" w:eastAsiaTheme="majorEastAsia" w:cstheme="majorBidi"/>
+    <w:uiPriority w:val="9"/>
+    <w:rsid w:val="7E03B56A"/>
+    <w:rPr>
+      <w:rFonts w:asciiTheme="majorHAnsi" w:eastAsiaTheme="majorEastAsia" w:hAnsiTheme="majorHAnsi" w:cstheme="majorBidi"/>
       <w:b w:val="0"/>
       <w:bCs w:val="0"/>
       <w:noProof w:val="0"/>
@@ -1670,296 +1682,129 @@
       <w:lang w:val="en-US"/>
     </w:rPr>
   </w:style>
-  <w:style w:type="paragraph" w:styleId="Heading3">
-    <w:uiPriority w:val="9"/>
-    <w:name w:val="heading 3"/>
-    <w:basedOn w:val="Normal"/>
-    <w:next w:val="Normal"/>
-    <w:unhideWhenUsed/>
-    <w:link w:val="Heading3Char"/>
-    <w:qFormat/>
-    <w:rsid w:val="7E03B56A"/>
-    <w:rPr>
-      <w:rFonts w:ascii="Calibri Light" w:hAnsi="Calibri Light" w:eastAsia="" w:cs="" w:asciiTheme="majorAscii" w:hAnsiTheme="majorAscii" w:eastAsiaTheme="majorEastAsia" w:cstheme="majorBidi"/>
-      <w:color w:val="1F3763"/>
-    </w:rPr>
-    <w:pPr>
-      <w:keepNext w:val="1"/>
-      <w:spacing w:before="40" w:after="0"/>
-      <w:outlineLvl w:val="2"/>
-    </w:pPr>
-  </w:style>
-  <w:style w:type="character" w:styleId="Heading2Char" w:customStyle="true">
-    <w:uiPriority w:val="9"/>
+  <w:style w:type="character" w:customStyle="1" w:styleId="Heading2Char">
     <w:name w:val="Heading 2 Char"/>
     <w:basedOn w:val="DefaultParagraphFont"/>
     <w:link w:val="Heading2"/>
-    <w:rsid w:val="7E03B56A"/>
-    <w:rPr>
-      <w:rFonts w:ascii="Calibri" w:hAnsi="Calibri" w:eastAsia="Calibri" w:cs="Calibri" w:asciiTheme="minorAscii" w:hAnsiTheme="minorAscii" w:eastAsiaTheme="minorAscii" w:cstheme="minorAscii"/>
+    <w:uiPriority w:val="9"/>
+    <w:rsid w:val="7E03B56A"/>
+    <w:rPr>
+      <w:rFonts w:asciiTheme="minorHAnsi" w:eastAsiaTheme="minorEastAsia" w:hAnsiTheme="minorHAnsi" w:cstheme="minorBidi"/>
       <w:b w:val="0"/>
       <w:bCs w:val="0"/>
       <w:noProof w:val="0"/>
-      <w:color w:val="2F5496" w:themeColor="accent1" w:themeTint="FF" w:themeShade="BF"/>
+      <w:color w:val="2F5496" w:themeColor="accent1" w:themeShade="BF"/>
       <w:sz w:val="28"/>
       <w:szCs w:val="28"/>
       <w:lang w:val="en-US"/>
     </w:rPr>
   </w:style>
-  <w:style w:type="paragraph" w:styleId="Heading2">
-    <w:uiPriority w:val="9"/>
-    <w:name w:val="heading 2"/>
-    <w:basedOn w:val="Normal"/>
-    <w:next w:val="Normal"/>
-    <w:unhideWhenUsed/>
-    <w:link w:val="Heading2Char"/>
-    <w:qFormat/>
-    <w:rsid w:val="7E03B56A"/>
-    <w:rPr>
-      <w:rFonts w:asciiTheme="minorAscii" w:hAnsiTheme="minorAscii" w:eastAsiaTheme="minorAscii" w:cstheme="minorAscii"/>
-      <w:color w:val="2F5496" w:themeColor="accent1" w:themeTint="FF" w:themeShade="BF"/>
-      <w:sz w:val="28"/>
-      <w:szCs w:val="28"/>
-    </w:rPr>
-    <w:pPr>
-      <w:keepNext w:val="1"/>
-      <w:spacing w:before="40" w:after="0"/>
-      <w:outlineLvl w:val="1"/>
-    </w:pPr>
-  </w:style>
-  <w:style w:type="paragraph" w:styleId="Code" w:customStyle="true">
+  <w:style w:type="paragraph" w:customStyle="1" w:styleId="Code">
     <w:name w:val="Code"/>
     <w:basedOn w:val="Normal"/>
     <w:link w:val="CodeChar"/>
     <w:qFormat/>
     <w:rsid w:val="7E03B56A"/>
     <w:rPr>
-      <w:rFonts w:ascii="Consolas" w:hAnsi="Consolas" w:eastAsia="Consolas" w:cs="Consolas"/>
+      <w:rFonts w:ascii="Consolas" w:eastAsia="Consolas" w:hAnsi="Consolas" w:cs="Consolas"/>
       <w:color w:val="FF0000"/>
     </w:rPr>
-    <w:pPr>
-      <w:bidi w:val="0"/>
-    </w:pPr>
-  </w:style>
-  <w:style w:type="paragraph" w:styleId="Heading4">
-    <w:uiPriority w:val="9"/>
-    <w:name w:val="heading 4"/>
-    <w:basedOn w:val="Normal"/>
-    <w:next w:val="Normal"/>
-    <w:unhideWhenUsed/>
-    <w:link w:val="Heading4Char"/>
-    <w:qFormat/>
-    <w:rsid w:val="7E03B56A"/>
-    <w:rPr>
-      <w:rFonts w:ascii="Calibri Light" w:hAnsi="Calibri Light" w:eastAsia="" w:cs="" w:asciiTheme="majorAscii" w:hAnsiTheme="majorAscii" w:eastAsiaTheme="majorEastAsia" w:cstheme="majorBidi"/>
-      <w:i w:val="1"/>
-      <w:iCs w:val="1"/>
-      <w:color w:val="2F5496" w:themeColor="accent1" w:themeTint="FF" w:themeShade="BF"/>
-    </w:rPr>
-    <w:pPr>
-      <w:keepNext w:val="1"/>
-      <w:spacing w:before="40" w:after="0"/>
-      <w:outlineLvl w:val="3"/>
-    </w:pPr>
-  </w:style>
-  <w:style w:type="paragraph" w:styleId="Heading5">
-    <w:uiPriority w:val="9"/>
-    <w:name w:val="heading 5"/>
-    <w:basedOn w:val="Normal"/>
-    <w:next w:val="Normal"/>
-    <w:unhideWhenUsed/>
-    <w:link w:val="Heading5Char"/>
-    <w:qFormat/>
-    <w:rsid w:val="7E03B56A"/>
-    <w:rPr>
-      <w:rFonts w:ascii="Calibri Light" w:hAnsi="Calibri Light" w:eastAsia="" w:cs="" w:asciiTheme="majorAscii" w:hAnsiTheme="majorAscii" w:eastAsiaTheme="majorEastAsia" w:cstheme="majorBidi"/>
-      <w:color w:val="2F5496" w:themeColor="accent1" w:themeTint="FF" w:themeShade="BF"/>
-    </w:rPr>
-    <w:pPr>
-      <w:keepNext w:val="1"/>
-      <w:spacing w:before="40" w:after="0"/>
-      <w:outlineLvl w:val="4"/>
-    </w:pPr>
-  </w:style>
-  <w:style w:type="paragraph" w:styleId="Heading6">
-    <w:uiPriority w:val="9"/>
-    <w:name w:val="heading 6"/>
-    <w:basedOn w:val="Normal"/>
-    <w:next w:val="Normal"/>
-    <w:unhideWhenUsed/>
-    <w:link w:val="Heading6Char"/>
-    <w:qFormat/>
-    <w:rsid w:val="7E03B56A"/>
-    <w:rPr>
-      <w:rFonts w:ascii="Calibri Light" w:hAnsi="Calibri Light" w:eastAsia="" w:cs="" w:asciiTheme="majorAscii" w:hAnsiTheme="majorAscii" w:eastAsiaTheme="majorEastAsia" w:cstheme="majorBidi"/>
-      <w:color w:val="1F3763"/>
-    </w:rPr>
-    <w:pPr>
-      <w:keepNext w:val="1"/>
-      <w:spacing w:before="40" w:after="0"/>
-      <w:outlineLvl w:val="5"/>
-    </w:pPr>
-  </w:style>
-  <w:style w:type="paragraph" w:styleId="Heading7">
-    <w:uiPriority w:val="9"/>
-    <w:name w:val="heading 7"/>
-    <w:basedOn w:val="Normal"/>
-    <w:next w:val="Normal"/>
-    <w:unhideWhenUsed/>
-    <w:link w:val="Heading7Char"/>
-    <w:qFormat/>
-    <w:rsid w:val="7E03B56A"/>
-    <w:rPr>
-      <w:rFonts w:ascii="Calibri Light" w:hAnsi="Calibri Light" w:eastAsia="" w:cs="" w:asciiTheme="majorAscii" w:hAnsiTheme="majorAscii" w:eastAsiaTheme="majorEastAsia" w:cstheme="majorBidi"/>
-      <w:i w:val="1"/>
-      <w:iCs w:val="1"/>
-      <w:color w:val="1F3763"/>
-    </w:rPr>
-    <w:pPr>
-      <w:keepNext w:val="1"/>
-      <w:spacing w:before="40" w:after="0"/>
-      <w:outlineLvl w:val="6"/>
-    </w:pPr>
-  </w:style>
-  <w:style w:type="paragraph" w:styleId="Heading8">
-    <w:uiPriority w:val="9"/>
-    <w:name w:val="heading 8"/>
-    <w:basedOn w:val="Normal"/>
-    <w:next w:val="Normal"/>
-    <w:unhideWhenUsed/>
-    <w:link w:val="Heading8Char"/>
-    <w:qFormat/>
-    <w:rsid w:val="7E03B56A"/>
-    <w:rPr>
-      <w:rFonts w:ascii="Calibri Light" w:hAnsi="Calibri Light" w:eastAsia="" w:cs="" w:asciiTheme="majorAscii" w:hAnsiTheme="majorAscii" w:eastAsiaTheme="majorEastAsia" w:cstheme="majorBidi"/>
-      <w:color w:val="272727"/>
-      <w:sz w:val="21"/>
-      <w:szCs w:val="21"/>
-    </w:rPr>
-    <w:pPr>
-      <w:keepNext w:val="1"/>
-      <w:spacing w:before="40" w:after="0"/>
-      <w:outlineLvl w:val="7"/>
-    </w:pPr>
-  </w:style>
-  <w:style w:type="paragraph" w:styleId="Heading9">
-    <w:uiPriority w:val="9"/>
-    <w:name w:val="heading 9"/>
-    <w:basedOn w:val="Normal"/>
-    <w:next w:val="Normal"/>
-    <w:unhideWhenUsed/>
-    <w:link w:val="Heading9Char"/>
-    <w:qFormat/>
-    <w:rsid w:val="7E03B56A"/>
-    <w:rPr>
-      <w:rFonts w:ascii="Calibri Light" w:hAnsi="Calibri Light" w:eastAsia="" w:cs="" w:asciiTheme="majorAscii" w:hAnsiTheme="majorAscii" w:eastAsiaTheme="majorEastAsia" w:cstheme="majorBidi"/>
-      <w:i w:val="1"/>
-      <w:iCs w:val="1"/>
-      <w:color w:val="272727"/>
-      <w:sz w:val="21"/>
-      <w:szCs w:val="21"/>
-    </w:rPr>
-    <w:pPr>
-      <w:keepNext w:val="1"/>
-      <w:spacing w:before="40" w:after="0"/>
-      <w:outlineLvl w:val="8"/>
-    </w:pPr>
   </w:style>
   <w:style w:type="paragraph" w:styleId="Subtitle">
-    <w:uiPriority w:val="11"/>
     <w:name w:val="Subtitle"/>
     <w:basedOn w:val="Normal"/>
     <w:next w:val="Normal"/>
     <w:link w:val="SubtitleChar"/>
+    <w:uiPriority w:val="11"/>
     <w:qFormat/>
     <w:rsid w:val="7E03B56A"/>
     <w:rPr>
-      <w:rFonts w:eastAsia="" w:cs="" w:asciiTheme="minorAscii" w:hAnsiTheme="minorAscii" w:eastAsiaTheme="minorEastAsia" w:cstheme="minorBidi"/>
+      <w:rFonts w:eastAsiaTheme="minorEastAsia" w:cstheme="minorBidi"/>
       <w:color w:val="5A5A5A"/>
     </w:rPr>
   </w:style>
   <w:style w:type="paragraph" w:styleId="Quote">
-    <w:uiPriority w:val="29"/>
     <w:name w:val="Quote"/>
     <w:basedOn w:val="Normal"/>
     <w:next w:val="Normal"/>
     <w:link w:val="QuoteChar"/>
+    <w:uiPriority w:val="29"/>
     <w:qFormat/>
     <w:rsid w:val="7E03B56A"/>
-    <w:rPr>
-      <w:i w:val="1"/>
-      <w:iCs w:val="1"/>
-      <w:color w:val="404040" w:themeColor="text1" w:themeTint="BF" w:themeShade="FF"/>
-    </w:rPr>
     <w:pPr>
       <w:spacing w:before="200"/>
       <w:ind w:left="864" w:right="864"/>
       <w:jc w:val="center"/>
     </w:pPr>
+    <w:rPr>
+      <w:i/>
+      <w:iCs/>
+      <w:color w:val="404040" w:themeColor="text1" w:themeTint="BF"/>
+    </w:rPr>
   </w:style>
   <w:style w:type="paragraph" w:styleId="IntenseQuote">
-    <w:uiPriority w:val="30"/>
     <w:name w:val="Intense Quote"/>
     <w:basedOn w:val="Normal"/>
     <w:next w:val="Normal"/>
     <w:link w:val="IntenseQuoteChar"/>
+    <w:uiPriority w:val="30"/>
     <w:qFormat/>
     <w:rsid w:val="7E03B56A"/>
-    <w:rPr>
-      <w:i w:val="1"/>
-      <w:iCs w:val="1"/>
-      <w:color w:val="4472C4" w:themeColor="accent1" w:themeTint="FF" w:themeShade="FF"/>
-    </w:rPr>
     <w:pPr>
       <w:spacing w:before="360" w:after="360"/>
       <w:ind w:left="864" w:right="864"/>
       <w:jc w:val="center"/>
     </w:pPr>
-  </w:style>
-  <w:style w:type="character" w:styleId="Heading4Char" w:customStyle="true">
-    <w:uiPriority w:val="9"/>
+    <w:rPr>
+      <w:i/>
+      <w:iCs/>
+      <w:color w:val="4472C4" w:themeColor="accent1"/>
+    </w:rPr>
+  </w:style>
+  <w:style w:type="character" w:customStyle="1" w:styleId="Heading4Char">
     <w:name w:val="Heading 4 Char"/>
     <w:basedOn w:val="DefaultParagraphFont"/>
     <w:link w:val="Heading4"/>
-    <w:rsid w:val="7E03B56A"/>
-    <w:rPr>
-      <w:rFonts w:ascii="Calibri Light" w:hAnsi="Calibri Light" w:eastAsia="" w:cs="" w:asciiTheme="majorAscii" w:hAnsiTheme="majorAscii" w:eastAsiaTheme="majorEastAsia" w:cstheme="majorBidi"/>
+    <w:uiPriority w:val="9"/>
+    <w:rsid w:val="7E03B56A"/>
+    <w:rPr>
+      <w:rFonts w:asciiTheme="majorHAnsi" w:eastAsiaTheme="majorEastAsia" w:hAnsiTheme="majorHAnsi" w:cstheme="majorBidi"/>
       <w:b w:val="0"/>
       <w:bCs w:val="0"/>
-      <w:i w:val="1"/>
-      <w:iCs w:val="1"/>
+      <w:i/>
+      <w:iCs/>
       <w:noProof w:val="0"/>
-      <w:color w:val="2F5496" w:themeColor="accent1" w:themeTint="FF" w:themeShade="BF"/>
+      <w:color w:val="2F5496" w:themeColor="accent1" w:themeShade="BF"/>
       <w:sz w:val="24"/>
       <w:szCs w:val="24"/>
       <w:lang w:val="en-US"/>
     </w:rPr>
   </w:style>
-  <w:style w:type="character" w:styleId="Heading5Char" w:customStyle="true">
-    <w:uiPriority w:val="9"/>
+  <w:style w:type="character" w:customStyle="1" w:styleId="Heading5Char">
     <w:name w:val="Heading 5 Char"/>
     <w:basedOn w:val="DefaultParagraphFont"/>
     <w:link w:val="Heading5"/>
-    <w:rsid w:val="7E03B56A"/>
-    <w:rPr>
-      <w:rFonts w:ascii="Calibri Light" w:hAnsi="Calibri Light" w:eastAsia="" w:cs="" w:asciiTheme="majorAscii" w:hAnsiTheme="majorAscii" w:eastAsiaTheme="majorEastAsia" w:cstheme="majorBidi"/>
+    <w:uiPriority w:val="9"/>
+    <w:rsid w:val="7E03B56A"/>
+    <w:rPr>
+      <w:rFonts w:asciiTheme="majorHAnsi" w:eastAsiaTheme="majorEastAsia" w:hAnsiTheme="majorHAnsi" w:cstheme="majorBidi"/>
       <w:b w:val="0"/>
       <w:bCs w:val="0"/>
       <w:noProof w:val="0"/>
-      <w:color w:val="2F5496" w:themeColor="accent1" w:themeTint="FF" w:themeShade="BF"/>
+      <w:color w:val="2F5496" w:themeColor="accent1" w:themeShade="BF"/>
       <w:sz w:val="24"/>
       <w:szCs w:val="24"/>
       <w:lang w:val="en-US"/>
     </w:rPr>
   </w:style>
-  <w:style w:type="character" w:styleId="Heading6Char" w:customStyle="true">
-    <w:uiPriority w:val="9"/>
+  <w:style w:type="character" w:customStyle="1" w:styleId="Heading6Char">
     <w:name w:val="Heading 6 Char"/>
     <w:basedOn w:val="DefaultParagraphFont"/>
     <w:link w:val="Heading6"/>
-    <w:rsid w:val="7E03B56A"/>
-    <w:rPr>
-      <w:rFonts w:ascii="Calibri Light" w:hAnsi="Calibri Light" w:eastAsia="" w:cs="" w:asciiTheme="majorAscii" w:hAnsiTheme="majorAscii" w:eastAsiaTheme="majorEastAsia" w:cstheme="majorBidi"/>
+    <w:uiPriority w:val="9"/>
+    <w:rsid w:val="7E03B56A"/>
+    <w:rPr>
+      <w:rFonts w:asciiTheme="majorHAnsi" w:eastAsiaTheme="majorEastAsia" w:hAnsiTheme="majorHAnsi" w:cstheme="majorBidi"/>
       <w:b w:val="0"/>
       <w:bCs w:val="0"/>
       <w:noProof w:val="0"/>
@@ -1969,18 +1814,18 @@
       <w:lang w:val="en-US"/>
     </w:rPr>
   </w:style>
-  <w:style w:type="character" w:styleId="Heading7Char" w:customStyle="true">
-    <w:uiPriority w:val="9"/>
+  <w:style w:type="character" w:customStyle="1" w:styleId="Heading7Char">
     <w:name w:val="Heading 7 Char"/>
     <w:basedOn w:val="DefaultParagraphFont"/>
     <w:link w:val="Heading7"/>
-    <w:rsid w:val="7E03B56A"/>
-    <w:rPr>
-      <w:rFonts w:ascii="Calibri Light" w:hAnsi="Calibri Light" w:eastAsia="" w:cs="" w:asciiTheme="majorAscii" w:hAnsiTheme="majorAscii" w:eastAsiaTheme="majorEastAsia" w:cstheme="majorBidi"/>
+    <w:uiPriority w:val="9"/>
+    <w:rsid w:val="7E03B56A"/>
+    <w:rPr>
+      <w:rFonts w:asciiTheme="majorHAnsi" w:eastAsiaTheme="majorEastAsia" w:hAnsiTheme="majorHAnsi" w:cstheme="majorBidi"/>
       <w:b w:val="0"/>
       <w:bCs w:val="0"/>
-      <w:i w:val="1"/>
-      <w:iCs w:val="1"/>
+      <w:i/>
+      <w:iCs/>
       <w:noProof w:val="0"/>
       <w:color w:val="1F3763"/>
       <w:sz w:val="24"/>
@@ -1988,14 +1833,14 @@
       <w:lang w:val="en-US"/>
     </w:rPr>
   </w:style>
-  <w:style w:type="character" w:styleId="Heading8Char" w:customStyle="true">
-    <w:uiPriority w:val="9"/>
+  <w:style w:type="character" w:customStyle="1" w:styleId="Heading8Char">
     <w:name w:val="Heading 8 Char"/>
     <w:basedOn w:val="DefaultParagraphFont"/>
     <w:link w:val="Heading8"/>
-    <w:rsid w:val="7E03B56A"/>
-    <w:rPr>
-      <w:rFonts w:ascii="Calibri Light" w:hAnsi="Calibri Light" w:eastAsia="" w:cs="" w:asciiTheme="majorAscii" w:hAnsiTheme="majorAscii" w:eastAsiaTheme="majorEastAsia" w:cstheme="majorBidi"/>
+    <w:uiPriority w:val="9"/>
+    <w:rsid w:val="7E03B56A"/>
+    <w:rPr>
+      <w:rFonts w:asciiTheme="majorHAnsi" w:eastAsiaTheme="majorEastAsia" w:hAnsiTheme="majorHAnsi" w:cstheme="majorBidi"/>
       <w:b w:val="0"/>
       <w:bCs w:val="0"/>
       <w:noProof w:val="0"/>
@@ -2005,18 +1850,18 @@
       <w:lang w:val="en-US"/>
     </w:rPr>
   </w:style>
-  <w:style w:type="character" w:styleId="Heading9Char" w:customStyle="true">
-    <w:uiPriority w:val="9"/>
+  <w:style w:type="character" w:customStyle="1" w:styleId="Heading9Char">
     <w:name w:val="Heading 9 Char"/>
     <w:basedOn w:val="DefaultParagraphFont"/>
     <w:link w:val="Heading9"/>
-    <w:rsid w:val="7E03B56A"/>
-    <w:rPr>
-      <w:rFonts w:ascii="Calibri Light" w:hAnsi="Calibri Light" w:eastAsia="" w:cs="" w:asciiTheme="majorAscii" w:hAnsiTheme="majorAscii" w:eastAsiaTheme="majorEastAsia" w:cstheme="majorBidi"/>
+    <w:uiPriority w:val="9"/>
+    <w:rsid w:val="7E03B56A"/>
+    <w:rPr>
+      <w:rFonts w:asciiTheme="majorHAnsi" w:eastAsiaTheme="majorEastAsia" w:hAnsiTheme="majorHAnsi" w:cstheme="majorBidi"/>
       <w:b w:val="0"/>
       <w:bCs w:val="0"/>
-      <w:i w:val="1"/>
-      <w:iCs w:val="1"/>
+      <w:i/>
+      <w:iCs/>
       <w:noProof w:val="0"/>
       <w:color w:val="272727"/>
       <w:sz w:val="21"/>
@@ -2024,14 +1869,14 @@
       <w:lang w:val="en-US"/>
     </w:rPr>
   </w:style>
-  <w:style w:type="character" w:styleId="SubtitleChar" w:customStyle="true">
-    <w:uiPriority w:val="11"/>
+  <w:style w:type="character" w:customStyle="1" w:styleId="SubtitleChar">
     <w:name w:val="Subtitle Char"/>
     <w:basedOn w:val="DefaultParagraphFont"/>
     <w:link w:val="Subtitle"/>
-    <w:rsid w:val="7E03B56A"/>
-    <w:rPr>
-      <w:rFonts w:ascii="Calibri" w:hAnsi="Calibri" w:eastAsia="" w:cs="" w:asciiTheme="minorAscii" w:hAnsiTheme="minorAscii" w:eastAsiaTheme="minorEastAsia" w:cstheme="minorBidi"/>
+    <w:uiPriority w:val="11"/>
+    <w:rsid w:val="7E03B56A"/>
+    <w:rPr>
+      <w:rFonts w:asciiTheme="minorHAnsi" w:eastAsiaTheme="minorEastAsia" w:hAnsiTheme="minorHAnsi" w:cstheme="minorBidi"/>
       <w:b w:val="0"/>
       <w:bCs w:val="0"/>
       <w:noProof w:val="0"/>
@@ -2041,60 +1886,60 @@
       <w:lang w:val="en-US"/>
     </w:rPr>
   </w:style>
-  <w:style w:type="character" w:styleId="QuoteChar" w:customStyle="true">
-    <w:uiPriority w:val="29"/>
+  <w:style w:type="character" w:customStyle="1" w:styleId="QuoteChar">
     <w:name w:val="Quote Char"/>
     <w:basedOn w:val="DefaultParagraphFont"/>
     <w:link w:val="Quote"/>
-    <w:rsid w:val="7E03B56A"/>
-    <w:rPr>
-      <w:rFonts w:ascii="Calibri" w:hAnsi="Calibri" w:eastAsia="Calibri" w:cs="Calibri"/>
+    <w:uiPriority w:val="29"/>
+    <w:rsid w:val="7E03B56A"/>
+    <w:rPr>
+      <w:rFonts w:ascii="Calibri" w:eastAsia="Calibri" w:hAnsi="Calibri" w:cs="Calibri"/>
       <w:b w:val="0"/>
       <w:bCs w:val="0"/>
-      <w:i w:val="1"/>
-      <w:iCs w:val="1"/>
+      <w:i/>
+      <w:iCs/>
       <w:noProof w:val="0"/>
-      <w:color w:val="404040" w:themeColor="text1" w:themeTint="BF" w:themeShade="FF"/>
+      <w:color w:val="404040" w:themeColor="text1" w:themeTint="BF"/>
       <w:sz w:val="24"/>
       <w:szCs w:val="24"/>
       <w:lang w:val="en-US"/>
     </w:rPr>
   </w:style>
-  <w:style w:type="character" w:styleId="IntenseQuoteChar" w:customStyle="true">
-    <w:uiPriority w:val="30"/>
+  <w:style w:type="character" w:customStyle="1" w:styleId="IntenseQuoteChar">
     <w:name w:val="Intense Quote Char"/>
     <w:basedOn w:val="DefaultParagraphFont"/>
     <w:link w:val="IntenseQuote"/>
-    <w:rsid w:val="7E03B56A"/>
-    <w:rPr>
-      <w:rFonts w:ascii="Calibri" w:hAnsi="Calibri" w:eastAsia="Calibri" w:cs="Calibri"/>
+    <w:uiPriority w:val="30"/>
+    <w:rsid w:val="7E03B56A"/>
+    <w:rPr>
+      <w:rFonts w:ascii="Calibri" w:eastAsia="Calibri" w:hAnsi="Calibri" w:cs="Calibri"/>
       <w:b w:val="0"/>
       <w:bCs w:val="0"/>
-      <w:i w:val="1"/>
-      <w:iCs w:val="1"/>
+      <w:i/>
+      <w:iCs/>
       <w:noProof w:val="0"/>
-      <w:color w:val="4472C4" w:themeColor="accent1" w:themeTint="FF" w:themeShade="FF"/>
+      <w:color w:val="4472C4" w:themeColor="accent1"/>
       <w:sz w:val="24"/>
       <w:szCs w:val="24"/>
       <w:lang w:val="en-US"/>
     </w:rPr>
   </w:style>
   <w:style w:type="paragraph" w:styleId="TOC1">
+    <w:name w:val="toc 1"/>
+    <w:basedOn w:val="Normal"/>
+    <w:next w:val="Normal"/>
     <w:uiPriority w:val="39"/>
-    <w:name w:val="toc 1"/>
+    <w:unhideWhenUsed/>
+    <w:rsid w:val="7E03B56A"/>
+    <w:pPr>
+      <w:spacing w:after="100"/>
+    </w:pPr>
+  </w:style>
+  <w:style w:type="paragraph" w:styleId="TOC2">
+    <w:name w:val="toc 2"/>
     <w:basedOn w:val="Normal"/>
     <w:next w:val="Normal"/>
-    <w:unhideWhenUsed/>
-    <w:rsid w:val="7E03B56A"/>
-    <w:pPr>
-      <w:spacing w:after="100"/>
-    </w:pPr>
-  </w:style>
-  <w:style w:type="paragraph" w:styleId="TOC2">
     <w:uiPriority w:val="39"/>
-    <w:name w:val="toc 2"/>
-    <w:basedOn w:val="Normal"/>
-    <w:next w:val="Normal"/>
     <w:unhideWhenUsed/>
     <w:rsid w:val="7E03B56A"/>
     <w:pPr>
@@ -2103,10 +1948,10 @@
     </w:pPr>
   </w:style>
   <w:style w:type="paragraph" w:styleId="TOC3">
+    <w:name w:val="toc 3"/>
+    <w:basedOn w:val="Normal"/>
+    <w:next w:val="Normal"/>
     <w:uiPriority w:val="39"/>
-    <w:name w:val="toc 3"/>
-    <w:basedOn w:val="Normal"/>
-    <w:next w:val="Normal"/>
     <w:unhideWhenUsed/>
     <w:rsid w:val="7E03B56A"/>
     <w:pPr>
@@ -2115,10 +1960,10 @@
     </w:pPr>
   </w:style>
   <w:style w:type="paragraph" w:styleId="TOC4">
+    <w:name w:val="toc 4"/>
+    <w:basedOn w:val="Normal"/>
+    <w:next w:val="Normal"/>
     <w:uiPriority w:val="39"/>
-    <w:name w:val="toc 4"/>
-    <w:basedOn w:val="Normal"/>
-    <w:next w:val="Normal"/>
     <w:unhideWhenUsed/>
     <w:rsid w:val="7E03B56A"/>
     <w:pPr>
@@ -2127,10 +1972,10 @@
     </w:pPr>
   </w:style>
   <w:style w:type="paragraph" w:styleId="TOC5">
+    <w:name w:val="toc 5"/>
+    <w:basedOn w:val="Normal"/>
+    <w:next w:val="Normal"/>
     <w:uiPriority w:val="39"/>
-    <w:name w:val="toc 5"/>
-    <w:basedOn w:val="Normal"/>
-    <w:next w:val="Normal"/>
     <w:unhideWhenUsed/>
     <w:rsid w:val="7E03B56A"/>
     <w:pPr>
@@ -2139,10 +1984,10 @@
     </w:pPr>
   </w:style>
   <w:style w:type="paragraph" w:styleId="TOC6">
+    <w:name w:val="toc 6"/>
+    <w:basedOn w:val="Normal"/>
+    <w:next w:val="Normal"/>
     <w:uiPriority w:val="39"/>
-    <w:name w:val="toc 6"/>
-    <w:basedOn w:val="Normal"/>
-    <w:next w:val="Normal"/>
     <w:unhideWhenUsed/>
     <w:rsid w:val="7E03B56A"/>
     <w:pPr>
@@ -2151,10 +1996,10 @@
     </w:pPr>
   </w:style>
   <w:style w:type="paragraph" w:styleId="TOC7">
+    <w:name w:val="toc 7"/>
+    <w:basedOn w:val="Normal"/>
+    <w:next w:val="Normal"/>
     <w:uiPriority w:val="39"/>
-    <w:name w:val="toc 7"/>
-    <w:basedOn w:val="Normal"/>
-    <w:next w:val="Normal"/>
     <w:unhideWhenUsed/>
     <w:rsid w:val="7E03B56A"/>
     <w:pPr>
@@ -2163,10 +2008,10 @@
     </w:pPr>
   </w:style>
   <w:style w:type="paragraph" w:styleId="TOC8">
+    <w:name w:val="toc 8"/>
+    <w:basedOn w:val="Normal"/>
+    <w:next w:val="Normal"/>
     <w:uiPriority w:val="39"/>
-    <w:name w:val="toc 8"/>
-    <w:basedOn w:val="Normal"/>
-    <w:next w:val="Normal"/>
     <w:unhideWhenUsed/>
     <w:rsid w:val="7E03B56A"/>
     <w:pPr>
@@ -2175,10 +2020,10 @@
     </w:pPr>
   </w:style>
   <w:style w:type="paragraph" w:styleId="TOC9">
+    <w:name w:val="toc 9"/>
+    <w:basedOn w:val="Normal"/>
+    <w:next w:val="Normal"/>
     <w:uiPriority w:val="39"/>
-    <w:name w:val="toc 9"/>
-    <w:basedOn w:val="Normal"/>
-    <w:next w:val="Normal"/>
     <w:unhideWhenUsed/>
     <w:rsid w:val="7E03B56A"/>
     <w:pPr>
@@ -2187,30 +2032,30 @@
     </w:pPr>
   </w:style>
   <w:style w:type="paragraph" w:styleId="EndnoteText">
+    <w:name w:val="endnote text"/>
+    <w:basedOn w:val="Normal"/>
+    <w:link w:val="EndnoteTextChar"/>
     <w:uiPriority w:val="99"/>
-    <w:name w:val="endnote text"/>
-    <w:basedOn w:val="Normal"/>
     <w:semiHidden/>
     <w:unhideWhenUsed/>
-    <w:link w:val="EndnoteTextChar"/>
-    <w:rsid w:val="7E03B56A"/>
+    <w:rsid w:val="7E03B56A"/>
+    <w:pPr>
+      <w:spacing w:after="0"/>
+    </w:pPr>
     <w:rPr>
       <w:sz w:val="20"/>
       <w:szCs w:val="20"/>
     </w:rPr>
-    <w:pPr>
-      <w:spacing w:after="0"/>
-    </w:pPr>
-  </w:style>
-  <w:style w:type="character" w:styleId="EndnoteTextChar" w:customStyle="true">
-    <w:uiPriority w:val="99"/>
+  </w:style>
+  <w:style w:type="character" w:customStyle="1" w:styleId="EndnoteTextChar">
     <w:name w:val="Endnote Text Char"/>
     <w:basedOn w:val="DefaultParagraphFont"/>
+    <w:link w:val="EndnoteText"/>
+    <w:uiPriority w:val="99"/>
     <w:semiHidden/>
-    <w:link w:val="EndnoteText"/>
-    <w:rsid w:val="7E03B56A"/>
-    <w:rPr>
-      <w:rFonts w:ascii="Calibri" w:hAnsi="Calibri" w:eastAsia="Calibri" w:cs="Calibri"/>
+    <w:rsid w:val="7E03B56A"/>
+    <w:rPr>
+      <w:rFonts w:ascii="Calibri" w:eastAsia="Calibri" w:hAnsi="Calibri" w:cs="Calibri"/>
       <w:b w:val="0"/>
       <w:bCs w:val="0"/>
       <w:noProof w:val="0"/>
@@ -2220,28 +2065,28 @@
     </w:rPr>
   </w:style>
   <w:style w:type="paragraph" w:styleId="Footer">
+    <w:name w:val="footer"/>
+    <w:basedOn w:val="Normal"/>
+    <w:link w:val="FooterChar"/>
     <w:uiPriority w:val="99"/>
-    <w:name w:val="footer"/>
-    <w:basedOn w:val="Normal"/>
     <w:unhideWhenUsed/>
-    <w:link w:val="FooterChar"/>
     <w:rsid w:val="7E03B56A"/>
     <w:pPr>
       <w:tabs>
-        <w:tab w:val="center" w:leader="none" w:pos="4680"/>
-        <w:tab w:val="right" w:leader="none" w:pos="9360"/>
+        <w:tab w:val="center" w:pos="4680"/>
+        <w:tab w:val="right" w:pos="9360"/>
       </w:tabs>
       <w:spacing w:after="0"/>
     </w:pPr>
   </w:style>
-  <w:style w:type="character" w:styleId="FooterChar" w:customStyle="true">
-    <w:uiPriority w:val="99"/>
+  <w:style w:type="character" w:customStyle="1" w:styleId="FooterChar">
     <w:name w:val="Footer Char"/>
     <w:basedOn w:val="DefaultParagraphFont"/>
     <w:link w:val="Footer"/>
-    <w:rsid w:val="7E03B56A"/>
-    <w:rPr>
-      <w:rFonts w:ascii="Calibri" w:hAnsi="Calibri" w:eastAsia="Calibri" w:cs="Calibri"/>
+    <w:uiPriority w:val="99"/>
+    <w:rsid w:val="7E03B56A"/>
+    <w:rPr>
+      <w:rFonts w:ascii="Calibri" w:eastAsia="Calibri" w:hAnsi="Calibri" w:cs="Calibri"/>
       <w:b w:val="0"/>
       <w:bCs w:val="0"/>
       <w:noProof w:val="0"/>
@@ -2251,30 +2096,30 @@
     </w:rPr>
   </w:style>
   <w:style w:type="paragraph" w:styleId="FootnoteText">
+    <w:name w:val="footnote text"/>
+    <w:basedOn w:val="Normal"/>
+    <w:link w:val="FootnoteTextChar"/>
     <w:uiPriority w:val="99"/>
-    <w:name w:val="footnote text"/>
-    <w:basedOn w:val="Normal"/>
     <w:semiHidden/>
     <w:unhideWhenUsed/>
-    <w:link w:val="FootnoteTextChar"/>
-    <w:rsid w:val="7E03B56A"/>
+    <w:rsid w:val="7E03B56A"/>
+    <w:pPr>
+      <w:spacing w:after="0"/>
+    </w:pPr>
     <w:rPr>
       <w:sz w:val="20"/>
       <w:szCs w:val="20"/>
     </w:rPr>
-    <w:pPr>
-      <w:spacing w:after="0"/>
-    </w:pPr>
-  </w:style>
-  <w:style w:type="character" w:styleId="FootnoteTextChar" w:customStyle="true">
-    <w:uiPriority w:val="99"/>
+  </w:style>
+  <w:style w:type="character" w:customStyle="1" w:styleId="FootnoteTextChar">
     <w:name w:val="Footnote Text Char"/>
     <w:basedOn w:val="DefaultParagraphFont"/>
+    <w:link w:val="FootnoteText"/>
+    <w:uiPriority w:val="99"/>
     <w:semiHidden/>
-    <w:link w:val="FootnoteText"/>
-    <w:rsid w:val="7E03B56A"/>
-    <w:rPr>
-      <w:rFonts w:ascii="Calibri" w:hAnsi="Calibri" w:eastAsia="Calibri" w:cs="Calibri"/>
+    <w:rsid w:val="7E03B56A"/>
+    <w:rPr>
+      <w:rFonts w:ascii="Calibri" w:eastAsia="Calibri" w:hAnsi="Calibri" w:cs="Calibri"/>
       <w:b w:val="0"/>
       <w:bCs w:val="0"/>
       <w:noProof w:val="0"/>
@@ -2284,28 +2129,28 @@
     </w:rPr>
   </w:style>
   <w:style w:type="paragraph" w:styleId="Header">
+    <w:name w:val="header"/>
+    <w:basedOn w:val="Normal"/>
+    <w:link w:val="HeaderChar"/>
     <w:uiPriority w:val="99"/>
-    <w:name w:val="header"/>
-    <w:basedOn w:val="Normal"/>
     <w:unhideWhenUsed/>
-    <w:link w:val="HeaderChar"/>
     <w:rsid w:val="7E03B56A"/>
     <w:pPr>
       <w:tabs>
-        <w:tab w:val="center" w:leader="none" w:pos="4680"/>
-        <w:tab w:val="right" w:leader="none" w:pos="9360"/>
+        <w:tab w:val="center" w:pos="4680"/>
+        <w:tab w:val="right" w:pos="9360"/>
       </w:tabs>
       <w:spacing w:after="0"/>
     </w:pPr>
   </w:style>
-  <w:style w:type="character" w:styleId="HeaderChar" w:customStyle="true">
-    <w:uiPriority w:val="99"/>
+  <w:style w:type="character" w:customStyle="1" w:styleId="HeaderChar">
     <w:name w:val="Header Char"/>
     <w:basedOn w:val="DefaultParagraphFont"/>
     <w:link w:val="Header"/>
-    <w:rsid w:val="7E03B56A"/>
-    <w:rPr>
-      <w:rFonts w:ascii="Calibri" w:hAnsi="Calibri" w:eastAsia="Calibri" w:cs="Calibri"/>
+    <w:uiPriority w:val="99"/>
+    <w:rsid w:val="7E03B56A"/>
+    <w:rPr>
+      <w:rFonts w:ascii="Calibri" w:eastAsia="Calibri" w:hAnsi="Calibri" w:cs="Calibri"/>
       <w:b w:val="0"/>
       <w:bCs w:val="0"/>
       <w:noProof w:val="0"/>
@@ -2314,13 +2159,13 @@
       <w:lang w:val="en-US"/>
     </w:rPr>
   </w:style>
-  <w:style w:type="character" w:styleId="CodeChar" w:customStyle="true">
+  <w:style w:type="character" w:customStyle="1" w:styleId="CodeChar">
     <w:name w:val="Code Char"/>
     <w:basedOn w:val="DefaultParagraphFont"/>
     <w:link w:val="Code"/>
     <w:rsid w:val="7E03B56A"/>
     <w:rPr>
-      <w:rFonts w:ascii="Consolas" w:hAnsi="Consolas" w:eastAsia="Consolas" w:cs="Consolas"/>
+      <w:rFonts w:ascii="Consolas" w:eastAsia="Consolas" w:hAnsi="Consolas" w:cs="Consolas"/>
       <w:b w:val="0"/>
       <w:bCs w:val="0"/>
       <w:noProof w:val="0"/>
@@ -2330,26 +2175,26 @@
       <w:lang w:val="en-US"/>
     </w:rPr>
   </w:style>
-  <w:style xmlns:w14="http://schemas.microsoft.com/office/word/2010/wordml" xmlns:mc="http://schemas.openxmlformats.org/markup-compatibility/2006" xmlns:w="http://schemas.openxmlformats.org/wordprocessingml/2006/main" w:type="character" w:styleId="Emphasis" mc:Ignorable="w14">
-    <w:name xmlns:w="http://schemas.openxmlformats.org/wordprocessingml/2006/main" w:val="Emphasis"/>
-    <w:basedOn xmlns:w="http://schemas.openxmlformats.org/wordprocessingml/2006/main" w:val="DefaultParagraphFont"/>
-    <w:uiPriority xmlns:w="http://schemas.openxmlformats.org/wordprocessingml/2006/main" w:val="20"/>
-    <w:qFormat xmlns:w="http://schemas.openxmlformats.org/wordprocessingml/2006/main"/>
-    <w:rPr xmlns:w="http://schemas.openxmlformats.org/wordprocessingml/2006/main">
+  <w:style w:type="character" w:styleId="Emphasis">
+    <w:name w:val="Emphasis"/>
+    <w:basedOn w:val="DefaultParagraphFont"/>
+    <w:uiPriority w:val="20"/>
+    <w:qFormat/>
+    <w:rPr>
       <w:i/>
       <w:iCs/>
     </w:rPr>
   </w:style>
-  <w:style w:type="character" w:styleId="normaltextrun" w:customStyle="true">
-    <w:uiPriority w:val="1"/>
+  <w:style w:type="character" w:customStyle="1" w:styleId="normaltextrun">
     <w:name w:val="normaltextrun"/>
     <w:basedOn w:val="DefaultParagraphFont"/>
+    <w:uiPriority w:val="1"/>
     <w:rsid w:val="17C41BB2"/>
   </w:style>
-  <w:style w:type="character" w:styleId="eop" w:customStyle="true">
-    <w:uiPriority w:val="1"/>
+  <w:style w:type="character" w:customStyle="1" w:styleId="eop">
     <w:name w:val="eop"/>
     <w:basedOn w:val="DefaultParagraphFont"/>
+    <w:uiPriority w:val="1"/>
     <w:rsid w:val="17C41BB2"/>
   </w:style>
 </w:styles>

</xml_diff>

<commit_message>
Search By Multiple Traits Functionality
</commit_message>
<xml_diff>
--- a/MostWanted_UserStories.docx
+++ b/MostWanted_UserStories.docx
@@ -165,9 +165,21 @@
       <w:r>
         <w:rPr>
           <w:rFonts w:ascii="Calibri" w:eastAsia="Calibri" w:hAnsi="Calibri"/>
+        </w:rPr>
+        <w:t>(</w:t>
+      </w:r>
+      <w:r>
+        <w:rPr>
+          <w:rFonts w:ascii="Calibri" w:eastAsia="Calibri" w:hAnsi="Calibri"/>
           <w:highlight w:val="yellow"/>
         </w:rPr>
-        <w:t>(5 points): As a developer, I want to make at least 15 consistent commits with good, descriptive messages.</w:t>
+        <w:t>5 points</w:t>
+      </w:r>
+      <w:r>
+        <w:rPr>
+          <w:rFonts w:ascii="Calibri" w:eastAsia="Calibri" w:hAnsi="Calibri"/>
+        </w:rPr>
+        <w:t>): As a developer, I want to make at least 15 consistent commits with good, descriptive messages.</w:t>
       </w:r>
       <w:r>
         <w:rPr>
@@ -186,9 +198,21 @@
       <w:r>
         <w:rPr>
           <w:rFonts w:ascii="Calibri" w:eastAsia="Calibri" w:hAnsi="Calibri"/>
-          <w:highlight w:val="red"/>
-        </w:rPr>
-        <w:t>(5 points): As a developer, I want to run validation on any user input, ensuring that a user is re-prompted when they provide invalid input.</w:t>
+        </w:rPr>
+        <w:t>(</w:t>
+      </w:r>
+      <w:r>
+        <w:rPr>
+          <w:rFonts w:ascii="Calibri" w:eastAsia="Calibri" w:hAnsi="Calibri"/>
+          <w:highlight w:val="yellow"/>
+        </w:rPr>
+        <w:t>5 points</w:t>
+      </w:r>
+      <w:r>
+        <w:rPr>
+          <w:rFonts w:ascii="Calibri" w:eastAsia="Calibri" w:hAnsi="Calibri"/>
+        </w:rPr>
+        <w:t>): As a developer, I want to run validation on any user input, ensuring that a user is re-prompted when they provide invalid input.</w:t>
       </w:r>
       <w:r>
         <w:rPr>
@@ -202,15 +226,26 @@
         <w:spacing w:line="360" w:lineRule="auto"/>
         <w:rPr>
           <w:rFonts w:ascii="Calibri" w:eastAsia="Calibri" w:hAnsi="Calibri"/>
-          <w:highlight w:val="red"/>
-        </w:rPr>
-      </w:pPr>
-      <w:r>
-        <w:rPr>
-          <w:rFonts w:ascii="Calibri" w:eastAsia="Calibri" w:hAnsi="Calibri"/>
-          <w:highlight w:val="red"/>
-        </w:rPr>
-        <w:t xml:space="preserve">(10 points): As a user, I want to be able to search for someone based on a single criterion </w:t>
+        </w:rPr>
+      </w:pPr>
+      <w:r>
+        <w:rPr>
+          <w:rFonts w:ascii="Calibri" w:eastAsia="Calibri" w:hAnsi="Calibri"/>
+        </w:rPr>
+        <w:t>(</w:t>
+      </w:r>
+      <w:r>
+        <w:rPr>
+          <w:rFonts w:ascii="Calibri" w:eastAsia="Calibri" w:hAnsi="Calibri"/>
+          <w:highlight w:val="green"/>
+        </w:rPr>
+        <w:t>10 points</w:t>
+      </w:r>
+      <w:r>
+        <w:rPr>
+          <w:rFonts w:ascii="Calibri" w:eastAsia="Calibri" w:hAnsi="Calibri"/>
+        </w:rPr>
+        <w:t xml:space="preserve">): As a user, I want to be able to search for someone based on a single criterion </w:t>
       </w:r>
     </w:p>
     <w:p>
@@ -223,13 +258,11 @@
         <w:spacing w:line="360" w:lineRule="auto"/>
         <w:rPr>
           <w:rFonts w:eastAsiaTheme="minorEastAsia" w:cstheme="minorBidi"/>
-          <w:highlight w:val="red"/>
-        </w:rPr>
-      </w:pPr>
-      <w:r>
-        <w:rPr>
-          <w:rFonts w:ascii="Calibri" w:eastAsia="Calibri" w:hAnsi="Calibri"/>
-          <w:highlight w:val="red"/>
+        </w:rPr>
+      </w:pPr>
+      <w:r>
+        <w:rPr>
+          <w:rFonts w:ascii="Calibri" w:eastAsia="Calibri" w:hAnsi="Calibri"/>
         </w:rPr>
         <w:t xml:space="preserve">You should be able to find and return a list of people who match the search  </w:t>
       </w:r>
@@ -239,15 +272,26 @@
         <w:spacing w:line="360" w:lineRule="auto"/>
         <w:rPr>
           <w:rFonts w:ascii="Calibri" w:eastAsia="Calibri" w:hAnsi="Calibri"/>
-          <w:highlight w:val="red"/>
-        </w:rPr>
-      </w:pPr>
-      <w:r>
-        <w:rPr>
-          <w:rFonts w:ascii="Calibri" w:eastAsia="Calibri" w:hAnsi="Calibri"/>
-          <w:highlight w:val="red"/>
-        </w:rPr>
-        <w:t xml:space="preserve">(15 points): As a user, I want to be able to search for someone based on multiple traits (up to a maximum of five criteria at once).  </w:t>
+        </w:rPr>
+      </w:pPr>
+      <w:r>
+        <w:rPr>
+          <w:rFonts w:ascii="Calibri" w:eastAsia="Calibri" w:hAnsi="Calibri"/>
+        </w:rPr>
+        <w:t>(</w:t>
+      </w:r>
+      <w:r>
+        <w:rPr>
+          <w:rFonts w:ascii="Calibri" w:eastAsia="Calibri" w:hAnsi="Calibri"/>
+          <w:highlight w:val="yellow"/>
+        </w:rPr>
+        <w:t>15 points</w:t>
+      </w:r>
+      <w:r>
+        <w:rPr>
+          <w:rFonts w:ascii="Calibri" w:eastAsia="Calibri" w:hAnsi="Calibri"/>
+        </w:rPr>
+        <w:t xml:space="preserve">): As a user, I want to be able to search for someone based on multiple traits (up to a maximum of five criteria at once).  </w:t>
       </w:r>
     </w:p>
     <w:p>
@@ -260,13 +304,11 @@
         <w:spacing w:line="360" w:lineRule="auto"/>
         <w:rPr>
           <w:rFonts w:eastAsiaTheme="minorEastAsia" w:cstheme="minorBidi"/>
-          <w:highlight w:val="red"/>
-        </w:rPr>
-      </w:pPr>
-      <w:r>
-        <w:rPr>
-          <w:rFonts w:ascii="Calibri" w:eastAsia="Calibri" w:hAnsi="Calibri"/>
-          <w:highlight w:val="red"/>
+        </w:rPr>
+      </w:pPr>
+      <w:r>
+        <w:rPr>
+          <w:rFonts w:ascii="Calibri" w:eastAsia="Calibri" w:hAnsi="Calibri"/>
         </w:rPr>
         <w:t xml:space="preserve">i.e., if you search for Gender: male and Eye Color: blue, you should get back a list of people who match the search. In this case, it will be only people who are male with blue eyes. </w:t>
       </w:r>
@@ -276,16 +318,27 @@
         <w:spacing w:line="360" w:lineRule="auto"/>
         <w:rPr>
           <w:rFonts w:ascii="Calibri" w:eastAsia="Calibri" w:hAnsi="Calibri"/>
-          <w:highlight w:val="red"/>
-        </w:rPr>
-      </w:pPr>
-      <w:r>
-        <w:rPr>
-          <w:rFonts w:ascii="Calibri" w:eastAsia="Calibri" w:hAnsi="Calibri"/>
-          <w:highlight w:val="red"/>
+        </w:rPr>
+      </w:pPr>
+      <w:r>
+        <w:rPr>
+          <w:rFonts w:ascii="Calibri" w:eastAsia="Calibri" w:hAnsi="Calibri"/>
         </w:rPr>
         <w:lastRenderedPageBreak/>
-        <w:t xml:space="preserve">(10 points): As a user, I want to be able to look up someone’s information after I find them with the program (display values for the various traits of the found person). </w:t>
+        <w:t>(</w:t>
+      </w:r>
+      <w:r>
+        <w:rPr>
+          <w:rFonts w:ascii="Calibri" w:eastAsia="Calibri" w:hAnsi="Calibri"/>
+          <w:highlight w:val="green"/>
+        </w:rPr>
+        <w:t>10 points</w:t>
+      </w:r>
+      <w:r>
+        <w:rPr>
+          <w:rFonts w:ascii="Calibri" w:eastAsia="Calibri" w:hAnsi="Calibri"/>
+        </w:rPr>
+        <w:t xml:space="preserve">): As a user, I want to be able to look up someone’s information after I find them with the program (display values for the various traits of the found person). </w:t>
       </w:r>
     </w:p>
     <w:p>
@@ -293,15 +346,26 @@
         <w:spacing w:line="360" w:lineRule="auto"/>
         <w:rPr>
           <w:rFonts w:ascii="Calibri" w:eastAsia="Calibri" w:hAnsi="Calibri"/>
-          <w:highlight w:val="red"/>
-        </w:rPr>
-      </w:pPr>
-      <w:r>
-        <w:rPr>
-          <w:rFonts w:ascii="Calibri" w:eastAsia="Calibri" w:hAnsi="Calibri"/>
-          <w:highlight w:val="red"/>
-        </w:rPr>
-        <w:t xml:space="preserve">(15 points): As a user, after locating a person, I want to see only that person’s descendants (display the names of the descendants). </w:t>
+        </w:rPr>
+      </w:pPr>
+      <w:r>
+        <w:rPr>
+          <w:rFonts w:ascii="Calibri" w:eastAsia="Calibri" w:hAnsi="Calibri"/>
+        </w:rPr>
+        <w:t>(</w:t>
+      </w:r>
+      <w:r>
+        <w:rPr>
+          <w:rFonts w:ascii="Calibri" w:eastAsia="Calibri" w:hAnsi="Calibri"/>
+          <w:highlight w:val="yellow"/>
+        </w:rPr>
+        <w:t>15 points</w:t>
+      </w:r>
+      <w:r>
+        <w:rPr>
+          <w:rFonts w:ascii="Calibri" w:eastAsia="Calibri" w:hAnsi="Calibri"/>
+        </w:rPr>
+        <w:t xml:space="preserve">): As a user, after locating a person, I want to see only that person’s descendants (display the names of the descendants). </w:t>
       </w:r>
     </w:p>
     <w:p>
@@ -309,15 +373,26 @@
         <w:spacing w:line="360" w:lineRule="auto"/>
         <w:rPr>
           <w:rFonts w:ascii="Calibri" w:eastAsia="Calibri" w:hAnsi="Calibri"/>
+        </w:rPr>
+      </w:pPr>
+      <w:r>
+        <w:rPr>
+          <w:rFonts w:ascii="Calibri" w:eastAsia="Calibri" w:hAnsi="Calibri"/>
+        </w:rPr>
+        <w:t>(</w:t>
+      </w:r>
+      <w:r>
+        <w:rPr>
+          <w:rFonts w:ascii="Calibri" w:eastAsia="Calibri" w:hAnsi="Calibri"/>
           <w:highlight w:val="red"/>
         </w:rPr>
-      </w:pPr>
-      <w:r>
-        <w:rPr>
-          <w:rFonts w:ascii="Calibri" w:eastAsia="Calibri" w:hAnsi="Calibri"/>
-          <w:highlight w:val="red"/>
-        </w:rPr>
-        <w:t xml:space="preserve">(15 points): As a user, after locating a person, I want to see only that person’s immediate family members, displaying the names of the family members and their relation to the found person.   </w:t>
+        <w:t>15 points</w:t>
+      </w:r>
+      <w:r>
+        <w:rPr>
+          <w:rFonts w:ascii="Calibri" w:eastAsia="Calibri" w:hAnsi="Calibri"/>
+        </w:rPr>
+        <w:t xml:space="preserve">): As a user, after locating a person, I want to see only that person’s immediate family members, displaying the names of the family members and their relation to the found person.   </w:t>
       </w:r>
     </w:p>
     <w:p>
@@ -330,13 +405,11 @@
         <w:spacing w:line="360" w:lineRule="auto"/>
         <w:rPr>
           <w:rFonts w:eastAsiaTheme="minorEastAsia" w:cstheme="minorBidi"/>
-          <w:highlight w:val="red"/>
-        </w:rPr>
-      </w:pPr>
-      <w:r>
-        <w:rPr>
-          <w:rFonts w:ascii="Calibri" w:eastAsia="Calibri" w:hAnsi="Calibri"/>
-          <w:highlight w:val="red"/>
+        </w:rPr>
+      </w:pPr>
+      <w:r>
+        <w:rPr>
+          <w:rFonts w:ascii="Calibri" w:eastAsia="Calibri" w:hAnsi="Calibri"/>
         </w:rPr>
         <w:t xml:space="preserve">i.e., parents, spouse, siblings </w:t>
       </w:r>
@@ -344,9 +417,6 @@
     <w:p>
       <w:pPr>
         <w:pStyle w:val="Heading2"/>
-        <w:rPr>
-          <w:highlight w:val="red"/>
-        </w:rPr>
       </w:pPr>
     </w:p>
     <w:p>
@@ -354,14 +424,16 @@
         <w:pStyle w:val="Heading2"/>
         <w:rPr>
           <w:rFonts w:ascii="Calibri" w:eastAsia="Calibri" w:hAnsi="Calibri" w:cs="Calibri"/>
+        </w:rPr>
+      </w:pPr>
+      <w:r>
+        <w:rPr>
           <w:highlight w:val="red"/>
         </w:rPr>
-      </w:pPr>
-      <w:r>
-        <w:rPr>
-          <w:highlight w:val="red"/>
-        </w:rPr>
-        <w:t xml:space="preserve">Bonus </w:t>
+        <w:t>Bonus</w:t>
+      </w:r>
+      <w:r>
+        <w:t xml:space="preserve"> </w:t>
       </w:r>
     </w:p>
     <w:p>
@@ -374,7 +446,6 @@
       <w:r>
         <w:rPr>
           <w:rFonts w:ascii="Calibri" w:eastAsia="Calibri" w:hAnsi="Calibri"/>
-          <w:highlight w:val="red"/>
         </w:rPr>
         <w:t>As a user, after locating a person, I want to see only that person’s descendants (display the names of the descendants), using recursion.</w:t>
       </w:r>

</xml_diff>

<commit_message>
Updated searchByTraits Function: Filters Search Criteria
</commit_message>
<xml_diff>
--- a/MostWanted_UserStories.docx
+++ b/MostWanted_UserStories.docx
@@ -204,7 +204,7 @@
       <w:r>
         <w:rPr>
           <w:rFonts w:ascii="Calibri" w:eastAsia="Calibri" w:hAnsi="Calibri"/>
-          <w:highlight w:val="yellow"/>
+          <w:highlight w:val="green"/>
         </w:rPr>
         <w:t>5 points</w:t>
       </w:r>
@@ -283,7 +283,7 @@
       <w:r>
         <w:rPr>
           <w:rFonts w:ascii="Calibri" w:eastAsia="Calibri" w:hAnsi="Calibri"/>
-          <w:highlight w:val="yellow"/>
+          <w:highlight w:val="green"/>
         </w:rPr>
         <w:t>15 points</w:t>
       </w:r>

</xml_diff>